<commit_message>
Closed. Last Doc Check
</commit_message>
<xml_diff>
--- a/doc/relazione.docx
+++ b/doc/relazione.docx
@@ -381,7 +381,6 @@
                 <w:rStyle w:val="Saltoaindice"/>
                 <w:rFonts w:ascii="LM Mono 10" w:hAnsi="LM Mono 10"/>
                 <w:i w:val="false"/>
-                <w:i w:val="false"/>
               </w:rPr>
               <w:t>write_on_stream</w:t>
             </w:r>
@@ -415,7 +414,6 @@
               <w:rPr>
                 <w:rStyle w:val="Saltoaindice"/>
                 <w:rFonts w:ascii="LM Mono 10" w:hAnsi="LM Mono 10"/>
-                <w:i w:val="false"/>
                 <w:i w:val="false"/>
               </w:rPr>
               <w:t>try_mutex_lock</w:t>
@@ -586,7 +584,6 @@
               <w:rPr>
                 <w:rStyle w:val="Saltoaindice"/>
                 <w:rFonts w:ascii="LM Mono 10" w:hAnsi="LM Mono 10"/>
-                <w:i w:val="false"/>
                 <w:i w:val="false"/>
               </w:rPr>
               <w:t>try_mutex_lock</w:t>
@@ -1215,7 +1212,7 @@
                           <w:p>
                             <w:pPr>
                               <w:pStyle w:val="Contenutocornice"/>
-                              <w:overflowPunct w:val="true"/>
+                              <w:overflowPunct w:val="false"/>
                               <w:spacing w:lineRule="auto" w:line="240" w:before="0" w:after="0"/>
                               <w:jc w:val="left"/>
                               <w:rPr/>
@@ -1290,7 +1287,7 @@
                           <w:p>
                             <w:pPr>
                               <w:pStyle w:val="Contenutocornice"/>
-                              <w:overflowPunct w:val="true"/>
+                              <w:overflowPunct w:val="false"/>
                               <w:spacing w:lineRule="auto" w:line="240" w:before="0" w:after="0"/>
                               <w:jc w:val="left"/>
                               <w:rPr/>
@@ -1332,7 +1329,7 @@
                           <w:p>
                             <w:pPr>
                               <w:pStyle w:val="Contenutocornice"/>
-                              <w:overflowPunct w:val="true"/>
+                              <w:overflowPunct w:val="false"/>
                               <w:spacing w:lineRule="auto" w:line="240" w:before="0" w:after="0"/>
                               <w:jc w:val="left"/>
                               <w:rPr/>
@@ -1374,7 +1371,7 @@
                           <w:p>
                             <w:pPr>
                               <w:pStyle w:val="Contenutocornice"/>
-                              <w:overflowPunct w:val="true"/>
+                              <w:overflowPunct w:val="false"/>
                               <w:spacing w:lineRule="auto" w:line="240" w:before="0" w:after="0"/>
                               <w:jc w:val="left"/>
                               <w:rPr/>
@@ -1438,7 +1435,7 @@
                           <w:p>
                             <w:pPr>
                               <w:pStyle w:val="Contenutocornice"/>
-                              <w:overflowPunct w:val="true"/>
+                              <w:overflowPunct w:val="false"/>
                               <w:spacing w:lineRule="auto" w:line="240" w:before="0" w:after="0"/>
                               <w:jc w:val="left"/>
                               <w:rPr/>
@@ -1480,7 +1477,7 @@
                           <w:p>
                             <w:pPr>
                               <w:pStyle w:val="Contenutocornice"/>
-                              <w:overflowPunct w:val="true"/>
+                              <w:overflowPunct w:val="false"/>
                               <w:spacing w:lineRule="auto" w:line="240" w:before="0" w:after="0"/>
                               <w:jc w:val="left"/>
                               <w:rPr/>
@@ -1518,7 +1515,7 @@
                     <w:p>
                       <w:pPr>
                         <w:pStyle w:val="Contenutocornice"/>
-                        <w:overflowPunct w:val="true"/>
+                        <w:overflowPunct w:val="false"/>
                         <w:spacing w:lineRule="auto" w:line="240" w:before="0" w:after="0"/>
                         <w:jc w:val="left"/>
                         <w:rPr/>
@@ -1593,7 +1590,7 @@
                     <w:p>
                       <w:pPr>
                         <w:pStyle w:val="Contenutocornice"/>
-                        <w:overflowPunct w:val="true"/>
+                        <w:overflowPunct w:val="false"/>
                         <w:spacing w:lineRule="auto" w:line="240" w:before="0" w:after="0"/>
                         <w:jc w:val="left"/>
                         <w:rPr/>
@@ -1635,7 +1632,7 @@
                     <w:p>
                       <w:pPr>
                         <w:pStyle w:val="Contenutocornice"/>
-                        <w:overflowPunct w:val="true"/>
+                        <w:overflowPunct w:val="false"/>
                         <w:spacing w:lineRule="auto" w:line="240" w:before="0" w:after="0"/>
                         <w:jc w:val="left"/>
                         <w:rPr/>
@@ -1677,7 +1674,7 @@
                     <w:p>
                       <w:pPr>
                         <w:pStyle w:val="Contenutocornice"/>
-                        <w:overflowPunct w:val="true"/>
+                        <w:overflowPunct w:val="false"/>
                         <w:spacing w:lineRule="auto" w:line="240" w:before="0" w:after="0"/>
                         <w:jc w:val="left"/>
                         <w:rPr/>
@@ -1741,7 +1738,7 @@
                     <w:p>
                       <w:pPr>
                         <w:pStyle w:val="Contenutocornice"/>
-                        <w:overflowPunct w:val="true"/>
+                        <w:overflowPunct w:val="false"/>
                         <w:spacing w:lineRule="auto" w:line="240" w:before="0" w:after="0"/>
                         <w:jc w:val="left"/>
                         <w:rPr/>
@@ -1783,7 +1780,7 @@
                     <w:p>
                       <w:pPr>
                         <w:pStyle w:val="Contenutocornice"/>
-                        <w:overflowPunct w:val="true"/>
+                        <w:overflowPunct w:val="false"/>
                         <w:spacing w:lineRule="auto" w:line="240" w:before="0" w:after="0"/>
                         <w:jc w:val="left"/>
                         <w:rPr/>
@@ -1816,7 +1813,7 @@
       </w:r>
       <w:r>
         <w:rPr/>
-        <w:t>: tiene traccia della posizione dell’ultima lettura all’interno del singolo blocco. Questo perché potrebbero esserci letture che non consumano totalmente i dati di un blocco, ed una lettura successiva deve quindi continuare dal primo byte non letto in precedenza. L’utilizzo di questo valore verrà descritto più avanti.</w:t>
+        <w:t>: tiene traccia della posizione dell’ultima lettura all’interno del singolo blocco. Questo perché potrebbero esserci letture che non consumano totalmente i dati di un blocco, ed una lettura successiva deve quindi continuare dal primo byte non letto in precedenza.</w:t>
       </w:r>
     </w:p>
     <w:p>
@@ -1903,19 +1900,7 @@
       </w:pPr>
       <w:r>
         <w:rPr/>
-        <w:t>Lo stato di ogni</w:t>
-      </w:r>
-      <w:r>
-        <w:rPr/>
-        <w:t xml:space="preserve"> dispositivo è </w:t>
-      </w:r>
-      <w:r>
-        <w:rPr/>
-        <w:t xml:space="preserve">mantenuto </w:t>
-      </w:r>
-      <w:r>
-        <w:rPr/>
-        <w:t xml:space="preserve">tramite una struttura </w:t>
+        <w:t xml:space="preserve">Lo stato di ogni dispositivo è mantenuto tramite una struttura </w:t>
       </w:r>
       <w:r>
         <w:rPr>
@@ -1925,15 +1910,7 @@
       </w:r>
       <w:r>
         <w:rPr/>
-        <w:t xml:space="preserve">, che </w:t>
-      </w:r>
-      <w:r>
-        <w:rPr/>
-        <w:t xml:space="preserve">contiene </w:t>
-      </w:r>
-      <w:r>
-        <w:rPr/>
-        <w:t xml:space="preserve">tutte le informazioni per poter operare sul device. In totale devono essere gestiti </w:t>
+        <w:t xml:space="preserve">, che contiene tutte le informazioni per poter operare sul device. In totale devono essere gestiti </w:t>
       </w:r>
       <w:r>
         <w:rPr>
@@ -2051,7 +2028,7 @@
                           <w:p>
                             <w:pPr>
                               <w:pStyle w:val="Contenutocornice"/>
-                              <w:overflowPunct w:val="true"/>
+                              <w:overflowPunct w:val="false"/>
                               <w:spacing w:lineRule="auto" w:line="240" w:before="0" w:after="0"/>
                               <w:jc w:val="left"/>
                               <w:rPr/>
@@ -2126,7 +2103,7 @@
                           <w:p>
                             <w:pPr>
                               <w:pStyle w:val="Contenutocornice"/>
-                              <w:overflowPunct w:val="true"/>
+                              <w:overflowPunct w:val="false"/>
                               <w:spacing w:lineRule="auto" w:line="240" w:before="0" w:after="0"/>
                               <w:jc w:val="left"/>
                               <w:rPr/>
@@ -2168,7 +2145,7 @@
                           <w:p>
                             <w:pPr>
                               <w:pStyle w:val="Contenutocornice"/>
-                              <w:overflowPunct w:val="true"/>
+                              <w:overflowPunct w:val="false"/>
                               <w:spacing w:lineRule="auto" w:line="240" w:before="0" w:after="0"/>
                               <w:jc w:val="left"/>
                               <w:rPr/>
@@ -2199,7 +2176,7 @@
                           <w:p>
                             <w:pPr>
                               <w:pStyle w:val="Contenutocornice"/>
-                              <w:overflowPunct w:val="true"/>
+                              <w:overflowPunct w:val="false"/>
                               <w:spacing w:lineRule="auto" w:line="240" w:before="0" w:after="0"/>
                               <w:jc w:val="left"/>
                               <w:rPr/>
@@ -2237,7 +2214,7 @@
                     <w:p>
                       <w:pPr>
                         <w:pStyle w:val="Contenutocornice"/>
-                        <w:overflowPunct w:val="true"/>
+                        <w:overflowPunct w:val="false"/>
                         <w:spacing w:lineRule="auto" w:line="240" w:before="0" w:after="0"/>
                         <w:jc w:val="left"/>
                         <w:rPr/>
@@ -2312,7 +2289,7 @@
                     <w:p>
                       <w:pPr>
                         <w:pStyle w:val="Contenutocornice"/>
-                        <w:overflowPunct w:val="true"/>
+                        <w:overflowPunct w:val="false"/>
                         <w:spacing w:lineRule="auto" w:line="240" w:before="0" w:after="0"/>
                         <w:jc w:val="left"/>
                         <w:rPr/>
@@ -2354,7 +2331,7 @@
                     <w:p>
                       <w:pPr>
                         <w:pStyle w:val="Contenutocornice"/>
-                        <w:overflowPunct w:val="true"/>
+                        <w:overflowPunct w:val="false"/>
                         <w:spacing w:lineRule="auto" w:line="240" w:before="0" w:after="0"/>
                         <w:jc w:val="left"/>
                         <w:rPr/>
@@ -2385,7 +2362,7 @@
                     <w:p>
                       <w:pPr>
                         <w:pStyle w:val="Contenutocornice"/>
-                        <w:overflowPunct w:val="true"/>
+                        <w:overflowPunct w:val="false"/>
                         <w:spacing w:lineRule="auto" w:line="240" w:before="0" w:after="0"/>
                         <w:jc w:val="left"/>
                         <w:rPr/>
@@ -2603,7 +2580,7 @@
                           <w:p>
                             <w:pPr>
                               <w:pStyle w:val="Contenutocornice"/>
-                              <w:overflowPunct w:val="true"/>
+                              <w:overflowPunct w:val="false"/>
                               <w:spacing w:lineRule="auto" w:line="240" w:before="0" w:after="0"/>
                               <w:jc w:val="left"/>
                               <w:rPr/>
@@ -2678,7 +2655,7 @@
                           <w:p>
                             <w:pPr>
                               <w:pStyle w:val="Contenutocornice"/>
-                              <w:overflowPunct w:val="true"/>
+                              <w:overflowPunct w:val="false"/>
                               <w:spacing w:lineRule="auto" w:line="240" w:before="0" w:after="0"/>
                               <w:jc w:val="left"/>
                               <w:rPr/>
@@ -2742,7 +2719,7 @@
                           <w:p>
                             <w:pPr>
                               <w:pStyle w:val="Contenutocornice"/>
-                              <w:overflowPunct w:val="true"/>
+                              <w:overflowPunct w:val="false"/>
                               <w:spacing w:lineRule="auto" w:line="240" w:before="0" w:after="0"/>
                               <w:jc w:val="left"/>
                               <w:rPr/>
@@ -2773,7 +2750,7 @@
                           <w:p>
                             <w:pPr>
                               <w:pStyle w:val="Contenutocornice"/>
-                              <w:overflowPunct w:val="true"/>
+                              <w:overflowPunct w:val="false"/>
                               <w:spacing w:lineRule="auto" w:line="240" w:before="0" w:after="0"/>
                               <w:jc w:val="left"/>
                               <w:rPr/>
@@ -2804,7 +2781,7 @@
                           <w:p>
                             <w:pPr>
                               <w:pStyle w:val="Contenutocornice"/>
-                              <w:overflowPunct w:val="true"/>
+                              <w:overflowPunct w:val="false"/>
                               <w:spacing w:lineRule="auto" w:line="240" w:before="0" w:after="0"/>
                               <w:jc w:val="left"/>
                               <w:rPr/>
@@ -2835,7 +2812,7 @@
                           <w:p>
                             <w:pPr>
                               <w:pStyle w:val="Contenutocornice"/>
-                              <w:overflowPunct w:val="true"/>
+                              <w:overflowPunct w:val="false"/>
                               <w:spacing w:lineRule="auto" w:line="240" w:before="0" w:after="0"/>
                               <w:jc w:val="left"/>
                               <w:rPr/>
@@ -2873,7 +2850,7 @@
                     <w:p>
                       <w:pPr>
                         <w:pStyle w:val="Contenutocornice"/>
-                        <w:overflowPunct w:val="true"/>
+                        <w:overflowPunct w:val="false"/>
                         <w:spacing w:lineRule="auto" w:line="240" w:before="0" w:after="0"/>
                         <w:jc w:val="left"/>
                         <w:rPr/>
@@ -2948,7 +2925,7 @@
                     <w:p>
                       <w:pPr>
                         <w:pStyle w:val="Contenutocornice"/>
-                        <w:overflowPunct w:val="true"/>
+                        <w:overflowPunct w:val="false"/>
                         <w:spacing w:lineRule="auto" w:line="240" w:before="0" w:after="0"/>
                         <w:jc w:val="left"/>
                         <w:rPr/>
@@ -3012,7 +2989,7 @@
                     <w:p>
                       <w:pPr>
                         <w:pStyle w:val="Contenutocornice"/>
-                        <w:overflowPunct w:val="true"/>
+                        <w:overflowPunct w:val="false"/>
                         <w:spacing w:lineRule="auto" w:line="240" w:before="0" w:after="0"/>
                         <w:jc w:val="left"/>
                         <w:rPr/>
@@ -3043,7 +3020,7 @@
                     <w:p>
                       <w:pPr>
                         <w:pStyle w:val="Contenutocornice"/>
-                        <w:overflowPunct w:val="true"/>
+                        <w:overflowPunct w:val="false"/>
                         <w:spacing w:lineRule="auto" w:line="240" w:before="0" w:after="0"/>
                         <w:jc w:val="left"/>
                         <w:rPr/>
@@ -3074,7 +3051,7 @@
                     <w:p>
                       <w:pPr>
                         <w:pStyle w:val="Contenutocornice"/>
-                        <w:overflowPunct w:val="true"/>
+                        <w:overflowPunct w:val="false"/>
                         <w:spacing w:lineRule="auto" w:line="240" w:before="0" w:after="0"/>
                         <w:jc w:val="left"/>
                         <w:rPr/>
@@ -3105,7 +3082,7 @@
                     <w:p>
                       <w:pPr>
                         <w:pStyle w:val="Contenutocornice"/>
-                        <w:overflowPunct w:val="true"/>
+                        <w:overflowPunct w:val="false"/>
                         <w:spacing w:lineRule="auto" w:line="240" w:before="0" w:after="0"/>
                         <w:jc w:val="left"/>
                         <w:rPr/>
@@ -3138,7 +3115,18 @@
       </w:r>
       <w:r>
         <w:rPr/>
-        <w:t>: mutex che permette di sincronizzare le operazioni di lettura e scrittura sul flusso. Il driver può essere utilizzato anche su sessioni di I/O differenti, ed è necessario quindi gestire la concorrenza sul singolo device file per garantire che un solo thread per volta possa operare in lettura/scrittura.</w:t>
+        <w:t xml:space="preserve">: mutex che permette di sincronizzare le operazioni di lettura e scrittura sul flusso. Il driver può essere utilizzato anche su sessioni di I/O differenti, ed è necessario quindi gestire la </w:t>
+      </w:r>
+      <w:r>
+        <w:rPr>
+          <w:i/>
+          <w:iCs/>
+        </w:rPr>
+        <w:t>concorrenza sul singolo device file</w:t>
+      </w:r>
+      <w:r>
+        <w:rPr/>
+        <w:t xml:space="preserve"> per garantire che un solo thread per volta possa operare in lettura/scrittura.</w:t>
       </w:r>
     </w:p>
     <w:p>
@@ -3389,7 +3377,7 @@
                           <w:p>
                             <w:pPr>
                               <w:pStyle w:val="Contenutocornice"/>
-                              <w:overflowPunct w:val="true"/>
+                              <w:overflowPunct w:val="false"/>
                               <w:spacing w:lineRule="auto" w:line="240" w:before="0" w:after="0"/>
                               <w:jc w:val="left"/>
                               <w:rPr/>
@@ -3464,7 +3452,7 @@
                           <w:p>
                             <w:pPr>
                               <w:pStyle w:val="Contenutocornice"/>
-                              <w:overflowPunct w:val="true"/>
+                              <w:overflowPunct w:val="false"/>
                               <w:spacing w:lineRule="auto" w:line="240" w:before="0" w:after="0"/>
                               <w:jc w:val="left"/>
                               <w:rPr/>
@@ -3506,7 +3494,7 @@
                           <w:p>
                             <w:pPr>
                               <w:pStyle w:val="Contenutocornice"/>
-                              <w:overflowPunct w:val="true"/>
+                              <w:overflowPunct w:val="false"/>
                               <w:spacing w:lineRule="auto" w:line="240" w:before="0" w:after="0"/>
                               <w:jc w:val="left"/>
                               <w:rPr/>
@@ -3548,7 +3536,7 @@
                           <w:p>
                             <w:pPr>
                               <w:pStyle w:val="Contenutocornice"/>
-                              <w:overflowPunct w:val="true"/>
+                              <w:overflowPunct w:val="false"/>
                               <w:spacing w:lineRule="auto" w:line="240" w:before="0" w:after="0"/>
                               <w:jc w:val="left"/>
                               <w:rPr/>
@@ -3590,7 +3578,7 @@
                           <w:p>
                             <w:pPr>
                               <w:pStyle w:val="Contenutocornice"/>
-                              <w:overflowPunct w:val="true"/>
+                              <w:overflowPunct w:val="false"/>
                               <w:spacing w:lineRule="auto" w:line="240" w:before="0" w:after="0"/>
                               <w:jc w:val="left"/>
                               <w:rPr/>
@@ -3628,7 +3616,7 @@
                     <w:p>
                       <w:pPr>
                         <w:pStyle w:val="Contenutocornice"/>
-                        <w:overflowPunct w:val="true"/>
+                        <w:overflowPunct w:val="false"/>
                         <w:spacing w:lineRule="auto" w:line="240" w:before="0" w:after="0"/>
                         <w:jc w:val="left"/>
                         <w:rPr/>
@@ -3703,7 +3691,7 @@
                     <w:p>
                       <w:pPr>
                         <w:pStyle w:val="Contenutocornice"/>
-                        <w:overflowPunct w:val="true"/>
+                        <w:overflowPunct w:val="false"/>
                         <w:spacing w:lineRule="auto" w:line="240" w:before="0" w:after="0"/>
                         <w:jc w:val="left"/>
                         <w:rPr/>
@@ -3745,7 +3733,7 @@
                     <w:p>
                       <w:pPr>
                         <w:pStyle w:val="Contenutocornice"/>
-                        <w:overflowPunct w:val="true"/>
+                        <w:overflowPunct w:val="false"/>
                         <w:spacing w:lineRule="auto" w:line="240" w:before="0" w:after="0"/>
                         <w:jc w:val="left"/>
                         <w:rPr/>
@@ -3787,7 +3775,7 @@
                     <w:p>
                       <w:pPr>
                         <w:pStyle w:val="Contenutocornice"/>
-                        <w:overflowPunct w:val="true"/>
+                        <w:overflowPunct w:val="false"/>
                         <w:spacing w:lineRule="auto" w:line="240" w:before="0" w:after="0"/>
                         <w:jc w:val="left"/>
                         <w:rPr/>
@@ -3829,7 +3817,7 @@
                     <w:p>
                       <w:pPr>
                         <w:pStyle w:val="Contenutocornice"/>
-                        <w:overflowPunct w:val="true"/>
+                        <w:overflowPunct w:val="false"/>
                         <w:spacing w:lineRule="auto" w:line="240" w:before="0" w:after="0"/>
                         <w:jc w:val="left"/>
                         <w:rPr/>
@@ -4170,7 +4158,7 @@
                           <w:p>
                             <w:pPr>
                               <w:pStyle w:val="Contenutocornice"/>
-                              <w:overflowPunct w:val="true"/>
+                              <w:overflowPunct w:val="false"/>
                               <w:spacing w:lineRule="auto" w:line="240" w:before="0" w:after="0"/>
                               <w:jc w:val="left"/>
                               <w:rPr/>
@@ -4245,7 +4233,7 @@
                           <w:p>
                             <w:pPr>
                               <w:pStyle w:val="Contenutocornice"/>
-                              <w:overflowPunct w:val="true"/>
+                              <w:overflowPunct w:val="false"/>
                               <w:spacing w:lineRule="auto" w:line="240" w:before="0" w:after="0"/>
                               <w:jc w:val="left"/>
                               <w:rPr/>
@@ -4309,7 +4297,7 @@
                           <w:p>
                             <w:pPr>
                               <w:pStyle w:val="Contenutocornice"/>
-                              <w:overflowPunct w:val="true"/>
+                              <w:overflowPunct w:val="false"/>
                               <w:spacing w:lineRule="auto" w:line="240" w:before="0" w:after="0"/>
                               <w:jc w:val="left"/>
                               <w:rPr/>
@@ -4351,7 +4339,7 @@
                           <w:p>
                             <w:pPr>
                               <w:pStyle w:val="Contenutocornice"/>
-                              <w:overflowPunct w:val="true"/>
+                              <w:overflowPunct w:val="false"/>
                               <w:spacing w:lineRule="auto" w:line="240" w:before="0" w:after="0"/>
                               <w:jc w:val="left"/>
                               <w:rPr/>
@@ -4393,7 +4381,7 @@
                           <w:p>
                             <w:pPr>
                               <w:pStyle w:val="Contenutocornice"/>
-                              <w:overflowPunct w:val="true"/>
+                              <w:overflowPunct w:val="false"/>
                               <w:spacing w:lineRule="auto" w:line="240" w:before="0" w:after="0"/>
                               <w:jc w:val="left"/>
                               <w:rPr/>
@@ -4424,7 +4412,7 @@
                           <w:p>
                             <w:pPr>
                               <w:pStyle w:val="Contenutocornice"/>
-                              <w:overflowPunct w:val="true"/>
+                              <w:overflowPunct w:val="false"/>
                               <w:spacing w:lineRule="auto" w:line="240" w:before="0" w:after="0"/>
                               <w:jc w:val="left"/>
                               <w:rPr/>
@@ -4488,7 +4476,7 @@
                           <w:p>
                             <w:pPr>
                               <w:pStyle w:val="Contenutocornice"/>
-                              <w:overflowPunct w:val="true"/>
+                              <w:overflowPunct w:val="false"/>
                               <w:spacing w:lineRule="auto" w:line="240" w:before="0" w:after="0"/>
                               <w:jc w:val="left"/>
                               <w:rPr/>
@@ -4526,7 +4514,7 @@
                     <w:p>
                       <w:pPr>
                         <w:pStyle w:val="Contenutocornice"/>
-                        <w:overflowPunct w:val="true"/>
+                        <w:overflowPunct w:val="false"/>
                         <w:spacing w:lineRule="auto" w:line="240" w:before="0" w:after="0"/>
                         <w:jc w:val="left"/>
                         <w:rPr/>
@@ -4601,7 +4589,7 @@
                     <w:p>
                       <w:pPr>
                         <w:pStyle w:val="Contenutocornice"/>
-                        <w:overflowPunct w:val="true"/>
+                        <w:overflowPunct w:val="false"/>
                         <w:spacing w:lineRule="auto" w:line="240" w:before="0" w:after="0"/>
                         <w:jc w:val="left"/>
                         <w:rPr/>
@@ -4665,7 +4653,7 @@
                     <w:p>
                       <w:pPr>
                         <w:pStyle w:val="Contenutocornice"/>
-                        <w:overflowPunct w:val="true"/>
+                        <w:overflowPunct w:val="false"/>
                         <w:spacing w:lineRule="auto" w:line="240" w:before="0" w:after="0"/>
                         <w:jc w:val="left"/>
                         <w:rPr/>
@@ -4707,7 +4695,7 @@
                     <w:p>
                       <w:pPr>
                         <w:pStyle w:val="Contenutocornice"/>
-                        <w:overflowPunct w:val="true"/>
+                        <w:overflowPunct w:val="false"/>
                         <w:spacing w:lineRule="auto" w:line="240" w:before="0" w:after="0"/>
                         <w:jc w:val="left"/>
                         <w:rPr/>
@@ -4749,7 +4737,7 @@
                     <w:p>
                       <w:pPr>
                         <w:pStyle w:val="Contenutocornice"/>
-                        <w:overflowPunct w:val="true"/>
+                        <w:overflowPunct w:val="false"/>
                         <w:spacing w:lineRule="auto" w:line="240" w:before="0" w:after="0"/>
                         <w:jc w:val="left"/>
                         <w:rPr/>
@@ -4780,7 +4768,7 @@
                     <w:p>
                       <w:pPr>
                         <w:pStyle w:val="Contenutocornice"/>
-                        <w:overflowPunct w:val="true"/>
+                        <w:overflowPunct w:val="false"/>
                         <w:spacing w:lineRule="auto" w:line="240" w:before="0" w:after="0"/>
                         <w:jc w:val="left"/>
                         <w:rPr/>
@@ -4844,7 +4832,7 @@
                     <w:p>
                       <w:pPr>
                         <w:pStyle w:val="Contenutocornice"/>
-                        <w:overflowPunct w:val="true"/>
+                        <w:overflowPunct w:val="false"/>
                         <w:spacing w:lineRule="auto" w:line="240" w:before="0" w:after="0"/>
                         <w:jc w:val="left"/>
                         <w:rPr/>
@@ -5046,7 +5034,28 @@
       </w:r>
       <w:r>
         <w:rPr/>
-        <w:t>: specifica nell’elemento i-esimo se il device con minor i è abilitato oppure disabilitato.</w:t>
+        <w:t xml:space="preserve">: specifica nell’elemento </w:t>
+      </w:r>
+      <w:r>
+        <w:rPr>
+          <w:i/>
+          <w:iCs/>
+        </w:rPr>
+        <w:t>i-esimo</w:t>
+      </w:r>
+      <w:r>
+        <w:rPr/>
+        <w:t xml:space="preserve"> se il device con minor </w:t>
+      </w:r>
+      <w:r>
+        <w:rPr>
+          <w:rStyle w:val="Codice"/>
+        </w:rPr>
+        <w:t>i</w:t>
+      </w:r>
+      <w:r>
+        <w:rPr/>
+        <w:t xml:space="preserve"> è abilitato oppure disabilitato.</w:t>
       </w:r>
     </w:p>
     <w:p>
@@ -5197,33 +5206,44 @@
       </w:pPr>
       <w:r>
         <w:rPr/>
-        <w:t xml:space="preserve">Tutti i parametri sono accessibili tramite un apposito pseudofile nella directory </w:t>
-      </w:r>
-      <w:r>
-        <w:rPr>
-          <w:rStyle w:val="Codice"/>
-        </w:rPr>
-        <w:t>/sys/modules/multistream-driver/parameters</w:t>
-      </w:r>
-      <w:r>
-        <w:rPr/>
-        <w:t xml:space="preserve">. Il parametro </w:t>
-      </w:r>
-      <w:r>
-        <w:rPr>
-          <w:rStyle w:val="Codice"/>
-        </w:rPr>
-        <w:t>device_enabling</w:t>
-      </w:r>
-      <w:r>
-        <w:rPr/>
-        <w:t xml:space="preserve"> viene creato con i permessi di </w:t>
+        <w:t xml:space="preserve">Tutti i parametri sono accessibili tramite un apposito </w:t>
       </w:r>
       <w:r>
         <w:rPr>
           <w:i/>
           <w:iCs/>
         </w:rPr>
+        <w:t>pseudofile</w:t>
+      </w:r>
+      <w:r>
+        <w:rPr/>
+        <w:t xml:space="preserve"> nella directory </w:t>
+      </w:r>
+      <w:r>
+        <w:rPr>
+          <w:rStyle w:val="Codice"/>
+        </w:rPr>
+        <w:t>/sys/module/multistream-driver/parameters</w:t>
+      </w:r>
+      <w:r>
+        <w:rPr/>
+        <w:t xml:space="preserve">. Il parametro </w:t>
+      </w:r>
+      <w:r>
+        <w:rPr>
+          <w:rStyle w:val="Codice"/>
+        </w:rPr>
+        <w:t>device_enabling</w:t>
+      </w:r>
+      <w:r>
+        <w:rPr/>
+        <w:t xml:space="preserve"> viene creato con i permessi di </w:t>
+      </w:r>
+      <w:r>
+        <w:rPr>
+          <w:i/>
+          <w:iCs/>
+        </w:rPr>
         <w:t>lettura e scrittura</w:t>
       </w:r>
       <w:r>
@@ -5279,7 +5299,31 @@
       </w:r>
       <w:r>
         <w:rPr/>
-        <w:t>), in quanto è possibile leggere tali valori, ma non deve essere consentito modificarli manualmente. Infatti questi valori sono aggiornati automaticamente a seguito delle operazioni di lettura e scrittura, e manipolandoli diventerebbero di fatto inconsistenti.</w:t>
+        <w:t>), in quanto è possibile leggere tali valori, ma non deve essere consenti</w:t>
+      </w:r>
+      <w:r>
+        <w:rPr/>
+        <w:t>ta la</w:t>
+      </w:r>
+      <w:r>
+        <w:rPr/>
+        <w:t xml:space="preserve"> modifica manuale. Infatti questi </w:t>
+      </w:r>
+      <w:r>
+        <w:rPr/>
+        <w:t>parametri</w:t>
+      </w:r>
+      <w:r>
+        <w:rPr/>
+        <w:t xml:space="preserve"> </w:t>
+      </w:r>
+      <w:r>
+        <w:rPr/>
+        <w:t>vengono</w:t>
+      </w:r>
+      <w:r>
+        <w:rPr/>
+        <w:t xml:space="preserve"> aggiornati automaticamente a seguito delle operazioni di lettura e scrittura, e manipolandoli diventerebbero di fatto inconsistenti.</w:t>
       </w:r>
     </w:p>
     <w:p>
@@ -5290,13 +5334,21 @@
       </w:pPr>
       <w:r>
         <w:rPr/>
-        <w:t xml:space="preserve">Per abilitare o disabilitare il dispositivo si opera direttamente direttamente sul file </w:t>
-      </w:r>
-      <w:r>
-        <w:rPr>
-          <w:rStyle w:val="Codice"/>
-        </w:rPr>
-        <w:t>/sys/modules/multistream-driver/parameters/device_enabling</w:t>
+        <w:t xml:space="preserve">Per abilitare o disabilitare il dispositivo si opera direttamente </w:t>
+      </w:r>
+      <w:r>
+        <w:rPr/>
+        <w:t xml:space="preserve">in scrittura </w:t>
+      </w:r>
+      <w:r>
+        <w:rPr/>
+        <w:t xml:space="preserve">sul file </w:t>
+      </w:r>
+      <w:r>
+        <w:rPr>
+          <w:rStyle w:val="Codice"/>
+        </w:rPr>
+        <w:t>/sys/module/multistream-driver/parameters/device_enabling</w:t>
       </w:r>
       <w:r>
         <w:rPr/>
@@ -5361,7 +5413,11 @@
       </w:r>
       <w:r>
         <w:rPr/>
-        <w:t>. Tuttavia tale parametro è esposto nel VFS, e si è quindi deciso di sfruttare l’interazione diretta con il file evitando l’interazione con il kernel.</w:t>
+        <w:t xml:space="preserve">. </w:t>
+      </w:r>
+      <w:r>
+        <w:rPr/>
+        <w:t xml:space="preserve">Tuttavia, poiché tali parametri sono esposti nel VFS, si è deciso di sfruttare l’interazione diretta con i relativi file, in modo da poter gestire e visualizzare i dispositivi anche da terminale. </w:t>
       </w:r>
       <w:r>
         <w:br w:type="page"/>
@@ -5466,7 +5522,7 @@
                           <w:p>
                             <w:pPr>
                               <w:pStyle w:val="Contenutocornice"/>
-                              <w:overflowPunct w:val="true"/>
+                              <w:overflowPunct w:val="false"/>
                               <w:spacing w:lineRule="auto" w:line="240" w:before="0" w:after="0"/>
                               <w:jc w:val="left"/>
                               <w:rPr/>
@@ -5541,7 +5597,7 @@
                           <w:p>
                             <w:pPr>
                               <w:pStyle w:val="Contenutocornice"/>
-                              <w:overflowPunct w:val="true"/>
+                              <w:overflowPunct w:val="false"/>
                               <w:spacing w:lineRule="auto" w:line="240" w:before="0" w:after="0"/>
                               <w:jc w:val="left"/>
                               <w:rPr/>
@@ -5572,7 +5628,7 @@
                           <w:p>
                             <w:pPr>
                               <w:pStyle w:val="Contenutocornice"/>
-                              <w:overflowPunct w:val="true"/>
+                              <w:overflowPunct w:val="false"/>
                               <w:spacing w:lineRule="auto" w:line="240" w:before="0" w:after="0"/>
                               <w:jc w:val="left"/>
                               <w:rPr/>
@@ -5603,7 +5659,7 @@
                           <w:p>
                             <w:pPr>
                               <w:pStyle w:val="Contenutocornice"/>
-                              <w:overflowPunct w:val="true"/>
+                              <w:overflowPunct w:val="false"/>
                               <w:spacing w:lineRule="auto" w:line="240" w:before="0" w:after="0"/>
                               <w:jc w:val="left"/>
                               <w:rPr/>
@@ -5634,7 +5690,7 @@
                           <w:p>
                             <w:pPr>
                               <w:pStyle w:val="Contenutocornice"/>
-                              <w:overflowPunct w:val="true"/>
+                              <w:overflowPunct w:val="false"/>
                               <w:spacing w:lineRule="auto" w:line="240" w:before="0" w:after="0"/>
                               <w:jc w:val="left"/>
                               <w:rPr/>
@@ -5665,7 +5721,7 @@
                           <w:p>
                             <w:pPr>
                               <w:pStyle w:val="Contenutocornice"/>
-                              <w:overflowPunct w:val="true"/>
+                              <w:overflowPunct w:val="false"/>
                               <w:spacing w:lineRule="auto" w:line="240" w:before="0" w:after="0"/>
                               <w:jc w:val="left"/>
                               <w:rPr/>
@@ -5696,7 +5752,7 @@
                           <w:p>
                             <w:pPr>
                               <w:pStyle w:val="Contenutocornice"/>
-                              <w:overflowPunct w:val="true"/>
+                              <w:overflowPunct w:val="false"/>
                               <w:spacing w:lineRule="auto" w:line="240" w:before="0" w:after="0"/>
                               <w:jc w:val="left"/>
                               <w:rPr/>
@@ -5727,7 +5783,7 @@
                           <w:p>
                             <w:pPr>
                               <w:pStyle w:val="Contenutocornice"/>
-                              <w:overflowPunct w:val="true"/>
+                              <w:overflowPunct w:val="false"/>
                               <w:spacing w:lineRule="auto" w:line="240" w:before="0" w:after="0"/>
                               <w:jc w:val="left"/>
                               <w:rPr/>
@@ -5765,7 +5821,7 @@
                     <w:p>
                       <w:pPr>
                         <w:pStyle w:val="Contenutocornice"/>
-                        <w:overflowPunct w:val="true"/>
+                        <w:overflowPunct w:val="false"/>
                         <w:spacing w:lineRule="auto" w:line="240" w:before="0" w:after="0"/>
                         <w:jc w:val="left"/>
                         <w:rPr/>
@@ -5840,7 +5896,7 @@
                     <w:p>
                       <w:pPr>
                         <w:pStyle w:val="Contenutocornice"/>
-                        <w:overflowPunct w:val="true"/>
+                        <w:overflowPunct w:val="false"/>
                         <w:spacing w:lineRule="auto" w:line="240" w:before="0" w:after="0"/>
                         <w:jc w:val="left"/>
                         <w:rPr/>
@@ -5871,7 +5927,7 @@
                     <w:p>
                       <w:pPr>
                         <w:pStyle w:val="Contenutocornice"/>
-                        <w:overflowPunct w:val="true"/>
+                        <w:overflowPunct w:val="false"/>
                         <w:spacing w:lineRule="auto" w:line="240" w:before="0" w:after="0"/>
                         <w:jc w:val="left"/>
                         <w:rPr/>
@@ -5902,7 +5958,7 @@
                     <w:p>
                       <w:pPr>
                         <w:pStyle w:val="Contenutocornice"/>
-                        <w:overflowPunct w:val="true"/>
+                        <w:overflowPunct w:val="false"/>
                         <w:spacing w:lineRule="auto" w:line="240" w:before="0" w:after="0"/>
                         <w:jc w:val="left"/>
                         <w:rPr/>
@@ -5933,7 +5989,7 @@
                     <w:p>
                       <w:pPr>
                         <w:pStyle w:val="Contenutocornice"/>
-                        <w:overflowPunct w:val="true"/>
+                        <w:overflowPunct w:val="false"/>
                         <w:spacing w:lineRule="auto" w:line="240" w:before="0" w:after="0"/>
                         <w:jc w:val="left"/>
                         <w:rPr/>
@@ -5964,7 +6020,7 @@
                     <w:p>
                       <w:pPr>
                         <w:pStyle w:val="Contenutocornice"/>
-                        <w:overflowPunct w:val="true"/>
+                        <w:overflowPunct w:val="false"/>
                         <w:spacing w:lineRule="auto" w:line="240" w:before="0" w:after="0"/>
                         <w:jc w:val="left"/>
                         <w:rPr/>
@@ -5995,7 +6051,7 @@
                     <w:p>
                       <w:pPr>
                         <w:pStyle w:val="Contenutocornice"/>
-                        <w:overflowPunct w:val="true"/>
+                        <w:overflowPunct w:val="false"/>
                         <w:spacing w:lineRule="auto" w:line="240" w:before="0" w:after="0"/>
                         <w:jc w:val="left"/>
                         <w:rPr/>
@@ -6026,7 +6082,7 @@
                     <w:p>
                       <w:pPr>
                         <w:pStyle w:val="Contenutocornice"/>
-                        <w:overflowPunct w:val="true"/>
+                        <w:overflowPunct w:val="false"/>
                         <w:spacing w:lineRule="auto" w:line="240" w:before="0" w:after="0"/>
                         <w:jc w:val="left"/>
                         <w:rPr/>
@@ -6724,7 +6780,7 @@
                   </pic:nvPicPr>
                   <pic:blipFill>
                     <a:blip r:embed="rId2"/>
-                    <a:srcRect l="0" t="0" r="22155" b="69418"/>
+                    <a:srcRect l="0" t="0" r="22155" b="69411"/>
                     <a:stretch>
                       <a:fillRect/>
                     </a:stretch>
@@ -7203,7 +7259,7 @@
                   </pic:nvPicPr>
                   <pic:blipFill>
                     <a:blip r:embed="rId4"/>
-                    <a:srcRect l="-555" t="70106" r="11" b="-13"/>
+                    <a:srcRect l="-555" t="70096" r="11" b="-13"/>
                     <a:stretch>
                       <a:fillRect/>
                     </a:stretch>
@@ -8624,7 +8680,7 @@
                   </pic:nvPicPr>
                   <pic:blipFill>
                     <a:blip r:embed="rId5"/>
-                    <a:srcRect l="0" t="0" r="217" b="76497"/>
+                    <a:srcRect l="0" t="0" r="217" b="76490"/>
                     <a:stretch>
                       <a:fillRect/>
                     </a:stretch>
@@ -8788,7 +8844,7 @@
                   </pic:nvPicPr>
                   <pic:blipFill>
                     <a:blip r:embed="rId6"/>
-                    <a:srcRect l="0" t="23690" r="217" b="53095"/>
+                    <a:srcRect l="0" t="23690" r="217" b="53085"/>
                     <a:stretch>
                       <a:fillRect/>
                     </a:stretch>
@@ -9088,7 +9144,7 @@
                   </pic:nvPicPr>
                   <pic:blipFill>
                     <a:blip r:embed="rId7"/>
-                    <a:srcRect l="0" t="49328" r="217" b="26390"/>
+                    <a:srcRect l="0" t="49323" r="217" b="26390"/>
                     <a:stretch>
                       <a:fillRect/>
                     </a:stretch>
@@ -9193,7 +9249,7 @@
                   </pic:nvPicPr>
                   <pic:blipFill>
                     <a:blip r:embed="rId8"/>
-                    <a:srcRect l="0" t="76984" r="217" b="-523"/>
+                    <a:srcRect l="0" t="76974" r="217" b="-523"/>
                     <a:stretch>
                       <a:fillRect/>
                     </a:stretch>
@@ -17606,7 +17662,7 @@
         <w:tab w:val="right" w:pos="7200" w:leader="none"/>
       </w:tabs>
       <w:suppressAutoHyphens w:val="true"/>
-      <w:overflowPunct w:val="false"/>
+      <w:overflowPunct w:val="true"/>
       <w:bidi w:val="0"/>
       <w:spacing w:lineRule="auto" w:line="204" w:before="180" w:after="180"/>
       <w:jc w:val="both"/>
@@ -18176,7 +18232,7 @@
       <w:keepLines/>
       <w:widowControl/>
       <w:suppressAutoHyphens w:val="true"/>
-      <w:overflowPunct w:val="false"/>
+      <w:overflowPunct w:val="true"/>
       <w:bidi w:val="0"/>
       <w:spacing w:before="200" w:after="200"/>
       <w:contextualSpacing/>
@@ -18201,7 +18257,7 @@
       <w:keepLines/>
       <w:widowControl/>
       <w:suppressAutoHyphens w:val="true"/>
-      <w:overflowPunct w:val="false"/>
+      <w:overflowPunct w:val="true"/>
       <w:bidi w:val="0"/>
       <w:spacing w:before="0" w:after="200"/>
       <w:jc w:val="center"/>
@@ -18644,7 +18700,7 @@
         <w:tab w:val="left" w:pos="4320" w:leader="none"/>
       </w:tabs>
       <w:suppressAutoHyphens w:val="true"/>
-      <w:overflowPunct w:val="false"/>
+      <w:overflowPunct w:val="true"/>
       <w:bidi w:val="0"/>
       <w:spacing w:lineRule="auto" w:line="204" w:before="180" w:after="0"/>
       <w:jc w:val="both"/>
@@ -18668,7 +18724,7 @@
         <w:tab w:val="right" w:pos="7200" w:leader="none"/>
       </w:tabs>
       <w:suppressAutoHyphens w:val="true"/>
-      <w:overflowPunct w:val="false"/>
+      <w:overflowPunct w:val="true"/>
       <w:bidi w:val="0"/>
       <w:spacing w:before="0" w:after="0"/>
       <w:jc w:val="both"/>

</xml_diff>

<commit_message>
Doc & Changelog Update
</commit_message>
<xml_diff>
--- a/doc/relazione.docx
+++ b/doc/relazione.docx
@@ -140,9 +140,6 @@
         <w:p>
           <w:pPr>
             <w:pStyle w:val="Indice1"/>
-            <w:tabs>
-              <w:tab w:val="right" w:pos="8838" w:leader="dot"/>
-            </w:tabs>
             <w:rPr/>
           </w:pPr>
           <w:r>
@@ -194,9 +191,6 @@
         <w:p>
           <w:pPr>
             <w:pStyle w:val="Indice1"/>
-            <w:tabs>
-              <w:tab w:val="right" w:pos="8838" w:leader="dot"/>
-            </w:tabs>
             <w:rPr/>
           </w:pPr>
           <w:hyperlink w:anchor="__RefHeading___Toc1803_315228540">
@@ -353,9 +347,6 @@
         <w:p>
           <w:pPr>
             <w:pStyle w:val="Indice1"/>
-            <w:tabs>
-              <w:tab w:val="right" w:pos="8838" w:leader="dot"/>
-            </w:tabs>
             <w:rPr/>
           </w:pPr>
           <w:hyperlink w:anchor="__RefHeading___Toc1825_315228540">
@@ -452,9 +443,6 @@
         <w:p>
           <w:pPr>
             <w:pStyle w:val="Indice1"/>
-            <w:tabs>
-              <w:tab w:val="right" w:pos="8838" w:leader="dot"/>
-            </w:tabs>
             <w:rPr/>
           </w:pPr>
           <w:hyperlink w:anchor="__RefHeading___Toc1835_315228540">
@@ -571,9 +559,6 @@
         <w:p>
           <w:pPr>
             <w:pStyle w:val="Indice1"/>
-            <w:tabs>
-              <w:tab w:val="right" w:pos="8838" w:leader="dot"/>
-            </w:tabs>
             <w:rPr/>
           </w:pPr>
           <w:hyperlink w:anchor="__RefHeading___Toc1817_315228540">
@@ -670,9 +655,6 @@
         <w:p>
           <w:pPr>
             <w:pStyle w:val="Indice1"/>
-            <w:tabs>
-              <w:tab w:val="right" w:pos="8838" w:leader="dot"/>
-            </w:tabs>
             <w:rPr/>
           </w:pPr>
           <w:hyperlink w:anchor="__RefHeading___Toc1845_315228540">
@@ -1208,7 +1190,7 @@
                           <w:p>
                             <w:pPr>
                               <w:pStyle w:val="Contenutocornice"/>
-                              <w:overflowPunct w:val="true"/>
+                              <w:overflowPunct w:val="false"/>
                               <w:spacing w:lineRule="auto" w:line="240" w:before="0" w:after="0"/>
                               <w:jc w:val="left"/>
                               <w:rPr/>
@@ -1283,7 +1265,7 @@
                           <w:p>
                             <w:pPr>
                               <w:pStyle w:val="Contenutocornice"/>
-                              <w:overflowPunct w:val="true"/>
+                              <w:overflowPunct w:val="false"/>
                               <w:spacing w:lineRule="auto" w:line="240" w:before="0" w:after="0"/>
                               <w:jc w:val="left"/>
                               <w:rPr/>
@@ -1325,7 +1307,7 @@
                           <w:p>
                             <w:pPr>
                               <w:pStyle w:val="Contenutocornice"/>
-                              <w:overflowPunct w:val="true"/>
+                              <w:overflowPunct w:val="false"/>
                               <w:spacing w:lineRule="auto" w:line="240" w:before="0" w:after="0"/>
                               <w:jc w:val="left"/>
                               <w:rPr/>
@@ -1367,7 +1349,7 @@
                           <w:p>
                             <w:pPr>
                               <w:pStyle w:val="Contenutocornice"/>
-                              <w:overflowPunct w:val="true"/>
+                              <w:overflowPunct w:val="false"/>
                               <w:spacing w:lineRule="auto" w:line="240" w:before="0" w:after="0"/>
                               <w:jc w:val="left"/>
                               <w:rPr/>
@@ -1431,7 +1413,7 @@
                           <w:p>
                             <w:pPr>
                               <w:pStyle w:val="Contenutocornice"/>
-                              <w:overflowPunct w:val="true"/>
+                              <w:overflowPunct w:val="false"/>
                               <w:spacing w:lineRule="auto" w:line="240" w:before="0" w:after="0"/>
                               <w:jc w:val="left"/>
                               <w:rPr/>
@@ -1473,7 +1455,7 @@
                           <w:p>
                             <w:pPr>
                               <w:pStyle w:val="Contenutocornice"/>
-                              <w:overflowPunct w:val="true"/>
+                              <w:overflowPunct w:val="false"/>
                               <w:spacing w:lineRule="auto" w:line="240" w:before="0" w:after="0"/>
                               <w:jc w:val="left"/>
                               <w:rPr/>
@@ -1511,7 +1493,7 @@
                     <w:p>
                       <w:pPr>
                         <w:pStyle w:val="Contenutocornice"/>
-                        <w:overflowPunct w:val="true"/>
+                        <w:overflowPunct w:val="false"/>
                         <w:spacing w:lineRule="auto" w:line="240" w:before="0" w:after="0"/>
                         <w:jc w:val="left"/>
                         <w:rPr/>
@@ -1586,7 +1568,7 @@
                     <w:p>
                       <w:pPr>
                         <w:pStyle w:val="Contenutocornice"/>
-                        <w:overflowPunct w:val="true"/>
+                        <w:overflowPunct w:val="false"/>
                         <w:spacing w:lineRule="auto" w:line="240" w:before="0" w:after="0"/>
                         <w:jc w:val="left"/>
                         <w:rPr/>
@@ -1628,7 +1610,7 @@
                     <w:p>
                       <w:pPr>
                         <w:pStyle w:val="Contenutocornice"/>
-                        <w:overflowPunct w:val="true"/>
+                        <w:overflowPunct w:val="false"/>
                         <w:spacing w:lineRule="auto" w:line="240" w:before="0" w:after="0"/>
                         <w:jc w:val="left"/>
                         <w:rPr/>
@@ -1670,7 +1652,7 @@
                     <w:p>
                       <w:pPr>
                         <w:pStyle w:val="Contenutocornice"/>
-                        <w:overflowPunct w:val="true"/>
+                        <w:overflowPunct w:val="false"/>
                         <w:spacing w:lineRule="auto" w:line="240" w:before="0" w:after="0"/>
                         <w:jc w:val="left"/>
                         <w:rPr/>
@@ -1734,7 +1716,7 @@
                     <w:p>
                       <w:pPr>
                         <w:pStyle w:val="Contenutocornice"/>
-                        <w:overflowPunct w:val="true"/>
+                        <w:overflowPunct w:val="false"/>
                         <w:spacing w:lineRule="auto" w:line="240" w:before="0" w:after="0"/>
                         <w:jc w:val="left"/>
                         <w:rPr/>
@@ -1776,7 +1758,7 @@
                     <w:p>
                       <w:pPr>
                         <w:pStyle w:val="Contenutocornice"/>
-                        <w:overflowPunct w:val="true"/>
+                        <w:overflowPunct w:val="false"/>
                         <w:spacing w:lineRule="auto" w:line="240" w:before="0" w:after="0"/>
                         <w:jc w:val="left"/>
                         <w:rPr/>
@@ -1982,7 +1964,7 @@
         <mc:AlternateContent>
           <mc:Choice Requires="wps">
             <w:drawing>
-              <wp:anchor behindDoc="0" distT="0" distB="635" distL="0" distR="0" simplePos="0" locked="0" layoutInCell="0" allowOverlap="1" relativeHeight="8">
+              <wp:anchor behindDoc="0" distT="0" distB="635" distL="0" distR="0" simplePos="0" locked="0" layoutInCell="0" allowOverlap="1" relativeHeight="6">
                 <wp:simplePos x="0" y="0"/>
                 <wp:positionH relativeFrom="column">
                   <wp:posOffset>52705</wp:posOffset>
@@ -2024,7 +2006,7 @@
                           <w:p>
                             <w:pPr>
                               <w:pStyle w:val="Contenutocornice"/>
-                              <w:overflowPunct w:val="true"/>
+                              <w:overflowPunct w:val="false"/>
                               <w:spacing w:lineRule="auto" w:line="240" w:before="0" w:after="0"/>
                               <w:jc w:val="left"/>
                               <w:rPr/>
@@ -2099,7 +2081,7 @@
                           <w:p>
                             <w:pPr>
                               <w:pStyle w:val="Contenutocornice"/>
-                              <w:overflowPunct w:val="true"/>
+                              <w:overflowPunct w:val="false"/>
                               <w:spacing w:lineRule="auto" w:line="240" w:before="0" w:after="0"/>
                               <w:jc w:val="left"/>
                               <w:rPr/>
@@ -2141,7 +2123,7 @@
                           <w:p>
                             <w:pPr>
                               <w:pStyle w:val="Contenutocornice"/>
-                              <w:overflowPunct w:val="true"/>
+                              <w:overflowPunct w:val="false"/>
                               <w:spacing w:lineRule="auto" w:line="240" w:before="0" w:after="0"/>
                               <w:jc w:val="left"/>
                               <w:rPr/>
@@ -2172,7 +2154,7 @@
                           <w:p>
                             <w:pPr>
                               <w:pStyle w:val="Contenutocornice"/>
-                              <w:overflowPunct w:val="true"/>
+                              <w:overflowPunct w:val="false"/>
                               <w:spacing w:lineRule="auto" w:line="240" w:before="0" w:after="0"/>
                               <w:jc w:val="left"/>
                               <w:rPr/>
@@ -2210,7 +2192,7 @@
                     <w:p>
                       <w:pPr>
                         <w:pStyle w:val="Contenutocornice"/>
-                        <w:overflowPunct w:val="true"/>
+                        <w:overflowPunct w:val="false"/>
                         <w:spacing w:lineRule="auto" w:line="240" w:before="0" w:after="0"/>
                         <w:jc w:val="left"/>
                         <w:rPr/>
@@ -2285,7 +2267,7 @@
                     <w:p>
                       <w:pPr>
                         <w:pStyle w:val="Contenutocornice"/>
-                        <w:overflowPunct w:val="true"/>
+                        <w:overflowPunct w:val="false"/>
                         <w:spacing w:lineRule="auto" w:line="240" w:before="0" w:after="0"/>
                         <w:jc w:val="left"/>
                         <w:rPr/>
@@ -2327,7 +2309,7 @@
                     <w:p>
                       <w:pPr>
                         <w:pStyle w:val="Contenutocornice"/>
-                        <w:overflowPunct w:val="true"/>
+                        <w:overflowPunct w:val="false"/>
                         <w:spacing w:lineRule="auto" w:line="240" w:before="0" w:after="0"/>
                         <w:jc w:val="left"/>
                         <w:rPr/>
@@ -2358,7 +2340,7 @@
                     <w:p>
                       <w:pPr>
                         <w:pStyle w:val="Contenutocornice"/>
-                        <w:overflowPunct w:val="true"/>
+                        <w:overflowPunct w:val="false"/>
                         <w:spacing w:lineRule="auto" w:line="240" w:before="0" w:after="0"/>
                         <w:jc w:val="left"/>
                         <w:rPr/>
@@ -2534,7 +2516,7 @@
         <mc:AlternateContent>
           <mc:Choice Requires="wps">
             <w:drawing>
-              <wp:anchor behindDoc="0" distT="0" distB="0" distL="0" distR="0" simplePos="0" locked="0" layoutInCell="0" allowOverlap="1" relativeHeight="19">
+              <wp:anchor behindDoc="0" distT="0" distB="0" distL="0" distR="0" simplePos="0" locked="0" layoutInCell="0" allowOverlap="1" relativeHeight="17">
                 <wp:simplePos x="0" y="0"/>
                 <wp:positionH relativeFrom="column">
                   <wp:posOffset>17780</wp:posOffset>
@@ -2576,7 +2558,7 @@
                           <w:p>
                             <w:pPr>
                               <w:pStyle w:val="Contenutocornice"/>
-                              <w:overflowPunct w:val="true"/>
+                              <w:overflowPunct w:val="false"/>
                               <w:spacing w:lineRule="auto" w:line="240" w:before="0" w:after="0"/>
                               <w:jc w:val="left"/>
                               <w:rPr/>
@@ -2651,7 +2633,7 @@
                           <w:p>
                             <w:pPr>
                               <w:pStyle w:val="Contenutocornice"/>
-                              <w:overflowPunct w:val="true"/>
+                              <w:overflowPunct w:val="false"/>
                               <w:spacing w:lineRule="auto" w:line="240" w:before="0" w:after="0"/>
                               <w:jc w:val="left"/>
                               <w:rPr/>
@@ -2715,7 +2697,7 @@
                           <w:p>
                             <w:pPr>
                               <w:pStyle w:val="Contenutocornice"/>
-                              <w:overflowPunct w:val="true"/>
+                              <w:overflowPunct w:val="false"/>
                               <w:spacing w:lineRule="auto" w:line="240" w:before="0" w:after="0"/>
                               <w:jc w:val="left"/>
                               <w:rPr/>
@@ -2746,7 +2728,7 @@
                           <w:p>
                             <w:pPr>
                               <w:pStyle w:val="Contenutocornice"/>
-                              <w:overflowPunct w:val="true"/>
+                              <w:overflowPunct w:val="false"/>
                               <w:spacing w:lineRule="auto" w:line="240" w:before="0" w:after="0"/>
                               <w:jc w:val="left"/>
                               <w:rPr/>
@@ -2777,7 +2759,7 @@
                           <w:p>
                             <w:pPr>
                               <w:pStyle w:val="Contenutocornice"/>
-                              <w:overflowPunct w:val="true"/>
+                              <w:overflowPunct w:val="false"/>
                               <w:spacing w:lineRule="auto" w:line="240" w:before="0" w:after="0"/>
                               <w:jc w:val="left"/>
                               <w:rPr/>
@@ -2808,7 +2790,7 @@
                           <w:p>
                             <w:pPr>
                               <w:pStyle w:val="Contenutocornice"/>
-                              <w:overflowPunct w:val="true"/>
+                              <w:overflowPunct w:val="false"/>
                               <w:spacing w:lineRule="auto" w:line="240" w:before="0" w:after="0"/>
                               <w:jc w:val="left"/>
                               <w:rPr/>
@@ -2846,7 +2828,7 @@
                     <w:p>
                       <w:pPr>
                         <w:pStyle w:val="Contenutocornice"/>
-                        <w:overflowPunct w:val="true"/>
+                        <w:overflowPunct w:val="false"/>
                         <w:spacing w:lineRule="auto" w:line="240" w:before="0" w:after="0"/>
                         <w:jc w:val="left"/>
                         <w:rPr/>
@@ -2921,7 +2903,7 @@
                     <w:p>
                       <w:pPr>
                         <w:pStyle w:val="Contenutocornice"/>
-                        <w:overflowPunct w:val="true"/>
+                        <w:overflowPunct w:val="false"/>
                         <w:spacing w:lineRule="auto" w:line="240" w:before="0" w:after="0"/>
                         <w:jc w:val="left"/>
                         <w:rPr/>
@@ -2985,7 +2967,7 @@
                     <w:p>
                       <w:pPr>
                         <w:pStyle w:val="Contenutocornice"/>
-                        <w:overflowPunct w:val="true"/>
+                        <w:overflowPunct w:val="false"/>
                         <w:spacing w:lineRule="auto" w:line="240" w:before="0" w:after="0"/>
                         <w:jc w:val="left"/>
                         <w:rPr/>
@@ -3016,7 +2998,7 @@
                     <w:p>
                       <w:pPr>
                         <w:pStyle w:val="Contenutocornice"/>
-                        <w:overflowPunct w:val="true"/>
+                        <w:overflowPunct w:val="false"/>
                         <w:spacing w:lineRule="auto" w:line="240" w:before="0" w:after="0"/>
                         <w:jc w:val="left"/>
                         <w:rPr/>
@@ -3047,7 +3029,7 @@
                     <w:p>
                       <w:pPr>
                         <w:pStyle w:val="Contenutocornice"/>
-                        <w:overflowPunct w:val="true"/>
+                        <w:overflowPunct w:val="false"/>
                         <w:spacing w:lineRule="auto" w:line="240" w:before="0" w:after="0"/>
                         <w:jc w:val="left"/>
                         <w:rPr/>
@@ -3078,7 +3060,7 @@
                     <w:p>
                       <w:pPr>
                         <w:pStyle w:val="Contenutocornice"/>
-                        <w:overflowPunct w:val="true"/>
+                        <w:overflowPunct w:val="false"/>
                         <w:spacing w:lineRule="auto" w:line="240" w:before="0" w:after="0"/>
                         <w:jc w:val="left"/>
                         <w:rPr/>
@@ -3331,7 +3313,7 @@
         <mc:AlternateContent>
           <mc:Choice Requires="wps">
             <w:drawing>
-              <wp:anchor behindDoc="0" distT="0" distB="0" distL="0" distR="0" simplePos="0" locked="0" layoutInCell="0" allowOverlap="1" relativeHeight="25">
+              <wp:anchor behindDoc="0" distT="0" distB="0" distL="0" distR="0" simplePos="0" locked="0" layoutInCell="0" allowOverlap="1" relativeHeight="23">
                 <wp:simplePos x="0" y="0"/>
                 <wp:positionH relativeFrom="column">
                   <wp:posOffset>17780</wp:posOffset>
@@ -3373,7 +3355,7 @@
                           <w:p>
                             <w:pPr>
                               <w:pStyle w:val="Contenutocornice"/>
-                              <w:overflowPunct w:val="true"/>
+                              <w:overflowPunct w:val="false"/>
                               <w:spacing w:lineRule="auto" w:line="240" w:before="0" w:after="0"/>
                               <w:jc w:val="left"/>
                               <w:rPr/>
@@ -3448,7 +3430,7 @@
                           <w:p>
                             <w:pPr>
                               <w:pStyle w:val="Contenutocornice"/>
-                              <w:overflowPunct w:val="true"/>
+                              <w:overflowPunct w:val="false"/>
                               <w:spacing w:lineRule="auto" w:line="240" w:before="0" w:after="0"/>
                               <w:jc w:val="left"/>
                               <w:rPr/>
@@ -3490,7 +3472,7 @@
                           <w:p>
                             <w:pPr>
                               <w:pStyle w:val="Contenutocornice"/>
-                              <w:overflowPunct w:val="true"/>
+                              <w:overflowPunct w:val="false"/>
                               <w:spacing w:lineRule="auto" w:line="240" w:before="0" w:after="0"/>
                               <w:jc w:val="left"/>
                               <w:rPr/>
@@ -3532,7 +3514,7 @@
                           <w:p>
                             <w:pPr>
                               <w:pStyle w:val="Contenutocornice"/>
-                              <w:overflowPunct w:val="true"/>
+                              <w:overflowPunct w:val="false"/>
                               <w:spacing w:lineRule="auto" w:line="240" w:before="0" w:after="0"/>
                               <w:jc w:val="left"/>
                               <w:rPr/>
@@ -3574,7 +3556,7 @@
                           <w:p>
                             <w:pPr>
                               <w:pStyle w:val="Contenutocornice"/>
-                              <w:overflowPunct w:val="true"/>
+                              <w:overflowPunct w:val="false"/>
                               <w:spacing w:lineRule="auto" w:line="240" w:before="0" w:after="0"/>
                               <w:jc w:val="left"/>
                               <w:rPr/>
@@ -3612,7 +3594,7 @@
                     <w:p>
                       <w:pPr>
                         <w:pStyle w:val="Contenutocornice"/>
-                        <w:overflowPunct w:val="true"/>
+                        <w:overflowPunct w:val="false"/>
                         <w:spacing w:lineRule="auto" w:line="240" w:before="0" w:after="0"/>
                         <w:jc w:val="left"/>
                         <w:rPr/>
@@ -3687,7 +3669,7 @@
                     <w:p>
                       <w:pPr>
                         <w:pStyle w:val="Contenutocornice"/>
-                        <w:overflowPunct w:val="true"/>
+                        <w:overflowPunct w:val="false"/>
                         <w:spacing w:lineRule="auto" w:line="240" w:before="0" w:after="0"/>
                         <w:jc w:val="left"/>
                         <w:rPr/>
@@ -3729,7 +3711,7 @@
                     <w:p>
                       <w:pPr>
                         <w:pStyle w:val="Contenutocornice"/>
-                        <w:overflowPunct w:val="true"/>
+                        <w:overflowPunct w:val="false"/>
                         <w:spacing w:lineRule="auto" w:line="240" w:before="0" w:after="0"/>
                         <w:jc w:val="left"/>
                         <w:rPr/>
@@ -3771,7 +3753,7 @@
                     <w:p>
                       <w:pPr>
                         <w:pStyle w:val="Contenutocornice"/>
-                        <w:overflowPunct w:val="true"/>
+                        <w:overflowPunct w:val="false"/>
                         <w:spacing w:lineRule="auto" w:line="240" w:before="0" w:after="0"/>
                         <w:jc w:val="left"/>
                         <w:rPr/>
@@ -3813,7 +3795,7 @@
                     <w:p>
                       <w:pPr>
                         <w:pStyle w:val="Contenutocornice"/>
-                        <w:overflowPunct w:val="true"/>
+                        <w:overflowPunct w:val="false"/>
                         <w:spacing w:lineRule="auto" w:line="240" w:before="0" w:after="0"/>
                         <w:jc w:val="left"/>
                         <w:rPr/>
@@ -4055,48 +4037,7 @@
       </w:r>
       <w:r>
         <w:rPr/>
-        <w:t xml:space="preserve"> del lavoro schedulato e altre informazioni necessarie per poi eseguire l’effettiva scrittura. Quando il demone di sistema esegue la </w:t>
-      </w:r>
-      <w:r>
-        <w:rPr>
-          <w:i/>
-          <w:iCs/>
-        </w:rPr>
-        <w:t>deferred write</w:t>
-      </w:r>
-      <w:r>
-        <w:rPr/>
-        <w:t xml:space="preserve"> si può risalire dalla </w:t>
-      </w:r>
-      <w:r>
-        <w:rPr>
-          <w:rStyle w:val="Codice"/>
-        </w:rPr>
-        <w:t>work_struct</w:t>
-      </w:r>
-      <w:r>
-        <w:rPr/>
-        <w:t xml:space="preserve"> alla </w:t>
-      </w:r>
-      <w:r>
-        <w:rPr>
-          <w:rStyle w:val="Codice"/>
-        </w:rPr>
-        <w:t>packed_work_struct</w:t>
-      </w:r>
-      <w:r>
-        <w:rPr/>
-        <w:t xml:space="preserve"> tramite </w:t>
-      </w:r>
-      <w:r>
-        <w:rPr>
-          <w:rStyle w:val="Codice"/>
-        </w:rPr>
-        <w:t>container_of()</w:t>
-      </w:r>
-      <w:r>
-        <w:rPr/>
-        <w:t>.</w:t>
+        <w:t xml:space="preserve"> del lavoro schedulato e altre informazioni necessarie per poi eseguire l’effettiva scrittura.</w:t>
       </w:r>
     </w:p>
     <w:p>
@@ -4112,15 +4053,15 @@
         <mc:AlternateContent>
           <mc:Choice Requires="wps">
             <w:drawing>
-              <wp:anchor behindDoc="0" distT="0" distB="635" distL="0" distR="0" simplePos="0" locked="0" layoutInCell="0" allowOverlap="1" relativeHeight="6">
+              <wp:anchor behindDoc="0" distT="0" distB="0" distL="0" distR="0" simplePos="0" locked="0" layoutInCell="0" allowOverlap="1" relativeHeight="25">
                 <wp:simplePos x="0" y="0"/>
                 <wp:positionH relativeFrom="column">
                   <wp:posOffset>17780</wp:posOffset>
                 </wp:positionH>
                 <wp:positionV relativeFrom="paragraph">
-                  <wp:posOffset>-40640</wp:posOffset>
+                  <wp:posOffset>-113665</wp:posOffset>
                 </wp:positionV>
-                <wp:extent cx="5631815" cy="1231900"/>
+                <wp:extent cx="5631815" cy="1415415"/>
                 <wp:effectExtent l="0" t="0" r="0" b="0"/>
                 <wp:wrapTopAndBottom/>
                 <wp:docPr id="9" name="Cornice di testo 5"/>
@@ -4131,7 +4072,7 @@
                       <wps:spPr>
                         <a:xfrm>
                           <a:off x="0" y="0"/>
-                          <a:ext cx="5631840" cy="1231920"/>
+                          <a:ext cx="5631840" cy="1415520"/>
                         </a:xfrm>
                         <a:prstGeom prst="rect">
                           <a:avLst/>
@@ -4154,7 +4095,7 @@
                           <w:p>
                             <w:pPr>
                               <w:pStyle w:val="Contenutocornice"/>
-                              <w:overflowPunct w:val="true"/>
+                              <w:overflowPunct w:val="false"/>
                               <w:spacing w:lineRule="auto" w:line="240" w:before="0" w:after="0"/>
                               <w:jc w:val="left"/>
                               <w:rPr/>
@@ -4229,7 +4170,7 @@
                           <w:p>
                             <w:pPr>
                               <w:pStyle w:val="Contenutocornice"/>
-                              <w:overflowPunct w:val="true"/>
+                              <w:overflowPunct w:val="false"/>
                               <w:spacing w:lineRule="auto" w:line="240" w:before="0" w:after="0"/>
                               <w:jc w:val="left"/>
                               <w:rPr/>
@@ -4293,7 +4234,71 @@
                           <w:p>
                             <w:pPr>
                               <w:pStyle w:val="Contenutocornice"/>
-                              <w:overflowPunct w:val="true"/>
+                              <w:overflowPunct w:val="false"/>
+                              <w:spacing w:lineRule="auto" w:line="240" w:before="0" w:after="0"/>
+                              <w:jc w:val="left"/>
+                              <w:rPr/>
+                            </w:pPr>
+                            <w:r>
+                              <w:rPr>
+                                <w:rStyle w:val="Codice"/>
+                                <w:rFonts w:eastAsia="LM Roman 10"/>
+                                <w:color w:val="000000"/>
+                                <w:sz w:val="20"/>
+                                <w:szCs w:val="20"/>
+                                <w:lang w:val="en-US"/>
+                              </w:rPr>
+                              <w:t xml:space="preserve">    </w:t>
+                            </w:r>
+                            <w:r>
+                              <w:rPr>
+                                <w:rStyle w:val="Codice"/>
+                                <w:rFonts w:eastAsia="LM Roman 10"/>
+                                <w:color w:val="000000"/>
+                                <w:sz w:val="20"/>
+                                <w:szCs w:val="20"/>
+                                <w:lang w:val="en-US"/>
+                              </w:rPr>
+                              <w:t>stream_block</w:t>
+                            </w:r>
+                            <w:r>
+                              <w:rPr>
+                                <w:rStyle w:val="Codice"/>
+                                <w:rFonts w:eastAsia="LM Roman 10"/>
+                                <w:color w:val="000000"/>
+                                <w:sz w:val="20"/>
+                                <w:szCs w:val="20"/>
+                                <w:lang w:val="en-US"/>
+                              </w:rPr>
+                              <w:t xml:space="preserve"> *</w:t>
+                            </w:r>
+                            <w:r>
+                              <w:rPr>
+                                <w:rStyle w:val="Codice"/>
+                                <w:rFonts w:eastAsia="LM Roman 10"/>
+                                <w:color w:val="000000"/>
+                                <w:sz w:val="20"/>
+                                <w:szCs w:val="20"/>
+                                <w:lang w:val="en-US"/>
+                              </w:rPr>
+                              <w:t>new_block</w:t>
+                            </w:r>
+                            <w:r>
+                              <w:rPr>
+                                <w:rStyle w:val="Codice"/>
+                                <w:rFonts w:eastAsia="LM Roman 10"/>
+                                <w:color w:val="000000"/>
+                                <w:sz w:val="20"/>
+                                <w:szCs w:val="20"/>
+                                <w:lang w:val="en-US"/>
+                              </w:rPr>
+                              <w:t>;</w:t>
+                            </w:r>
+                          </w:p>
+                          <w:p>
+                            <w:pPr>
+                              <w:pStyle w:val="Contenutocornice"/>
+                              <w:overflowPunct w:val="false"/>
                               <w:spacing w:lineRule="auto" w:line="240" w:before="0" w:after="0"/>
                               <w:jc w:val="left"/>
                               <w:rPr/>
@@ -4335,7 +4340,7 @@
                           <w:p>
                             <w:pPr>
                               <w:pStyle w:val="Contenutocornice"/>
-                              <w:overflowPunct w:val="true"/>
+                              <w:overflowPunct w:val="false"/>
                               <w:spacing w:lineRule="auto" w:line="240" w:before="0" w:after="0"/>
                               <w:jc w:val="left"/>
                               <w:rPr/>
@@ -4377,7 +4382,7 @@
                           <w:p>
                             <w:pPr>
                               <w:pStyle w:val="Contenutocornice"/>
-                              <w:overflowPunct w:val="true"/>
+                              <w:overflowPunct w:val="false"/>
                               <w:spacing w:lineRule="auto" w:line="240" w:before="0" w:after="0"/>
                               <w:jc w:val="left"/>
                               <w:rPr/>
@@ -4408,7 +4413,7 @@
                           <w:p>
                             <w:pPr>
                               <w:pStyle w:val="Contenutocornice"/>
-                              <w:overflowPunct w:val="true"/>
+                              <w:overflowPunct w:val="false"/>
                               <w:spacing w:lineRule="auto" w:line="240" w:before="0" w:after="0"/>
                               <w:jc w:val="left"/>
                               <w:rPr/>
@@ -4472,7 +4477,7 @@
                           <w:p>
                             <w:pPr>
                               <w:pStyle w:val="Contenutocornice"/>
-                              <w:overflowPunct w:val="true"/>
+                              <w:overflowPunct w:val="false"/>
                               <w:spacing w:lineRule="auto" w:line="240" w:before="0" w:after="0"/>
                               <w:jc w:val="left"/>
                               <w:rPr/>
@@ -4502,7 +4507,7 @@
           </mc:Choice>
           <mc:Fallback>
             <w:pict>
-              <v:rect id="shape_0" ID="Cornice di testo 5" path="m0,0l-2147483645,0l-2147483645,-2147483646l0,-2147483646xe" fillcolor="#eeeeee" stroked="f" o:allowincell="f" style="position:absolute;margin-left:1.4pt;margin-top:-3.2pt;width:443.4pt;height:96.95pt;mso-wrap-style:square;v-text-anchor:top">
+              <v:rect id="shape_0" ID="Cornice di testo 5" path="m0,0l-2147483645,0l-2147483645,-2147483646l0,-2147483646xe" fillcolor="#eeeeee" stroked="f" o:allowincell="f" style="position:absolute;margin-left:1.4pt;margin-top:-8.95pt;width:443.4pt;height:111.4pt;mso-wrap-style:square;v-text-anchor:top">
                 <v:fill o:detectmouseclick="t" type="solid" color2="#111111"/>
                 <v:stroke color="#3465a4" joinstyle="round" endcap="flat"/>
                 <v:textbox>
@@ -4510,7 +4515,7 @@
                     <w:p>
                       <w:pPr>
                         <w:pStyle w:val="Contenutocornice"/>
-                        <w:overflowPunct w:val="true"/>
+                        <w:overflowPunct w:val="false"/>
                         <w:spacing w:lineRule="auto" w:line="240" w:before="0" w:after="0"/>
                         <w:jc w:val="left"/>
                         <w:rPr/>
@@ -4585,7 +4590,7 @@
                     <w:p>
                       <w:pPr>
                         <w:pStyle w:val="Contenutocornice"/>
-                        <w:overflowPunct w:val="true"/>
+                        <w:overflowPunct w:val="false"/>
                         <w:spacing w:lineRule="auto" w:line="240" w:before="0" w:after="0"/>
                         <w:jc w:val="left"/>
                         <w:rPr/>
@@ -4649,7 +4654,71 @@
                     <w:p>
                       <w:pPr>
                         <w:pStyle w:val="Contenutocornice"/>
-                        <w:overflowPunct w:val="true"/>
+                        <w:overflowPunct w:val="false"/>
+                        <w:spacing w:lineRule="auto" w:line="240" w:before="0" w:after="0"/>
+                        <w:jc w:val="left"/>
+                        <w:rPr/>
+                      </w:pPr>
+                      <w:r>
+                        <w:rPr>
+                          <w:rStyle w:val="Codice"/>
+                          <w:rFonts w:eastAsia="LM Roman 10"/>
+                          <w:color w:val="000000"/>
+                          <w:sz w:val="20"/>
+                          <w:szCs w:val="20"/>
+                          <w:lang w:val="en-US"/>
+                        </w:rPr>
+                        <w:t xml:space="preserve">    </w:t>
+                      </w:r>
+                      <w:r>
+                        <w:rPr>
+                          <w:rStyle w:val="Codice"/>
+                          <w:rFonts w:eastAsia="LM Roman 10"/>
+                          <w:color w:val="000000"/>
+                          <w:sz w:val="20"/>
+                          <w:szCs w:val="20"/>
+                          <w:lang w:val="en-US"/>
+                        </w:rPr>
+                        <w:t>stream_block</w:t>
+                      </w:r>
+                      <w:r>
+                        <w:rPr>
+                          <w:rStyle w:val="Codice"/>
+                          <w:rFonts w:eastAsia="LM Roman 10"/>
+                          <w:color w:val="000000"/>
+                          <w:sz w:val="20"/>
+                          <w:szCs w:val="20"/>
+                          <w:lang w:val="en-US"/>
+                        </w:rPr>
+                        <w:t xml:space="preserve"> *</w:t>
+                      </w:r>
+                      <w:r>
+                        <w:rPr>
+                          <w:rStyle w:val="Codice"/>
+                          <w:rFonts w:eastAsia="LM Roman 10"/>
+                          <w:color w:val="000000"/>
+                          <w:sz w:val="20"/>
+                          <w:szCs w:val="20"/>
+                          <w:lang w:val="en-US"/>
+                        </w:rPr>
+                        <w:t>new_block</w:t>
+                      </w:r>
+                      <w:r>
+                        <w:rPr>
+                          <w:rStyle w:val="Codice"/>
+                          <w:rFonts w:eastAsia="LM Roman 10"/>
+                          <w:color w:val="000000"/>
+                          <w:sz w:val="20"/>
+                          <w:szCs w:val="20"/>
+                          <w:lang w:val="en-US"/>
+                        </w:rPr>
+                        <w:t>;</w:t>
+                      </w:r>
+                    </w:p>
+                    <w:p>
+                      <w:pPr>
+                        <w:pStyle w:val="Contenutocornice"/>
+                        <w:overflowPunct w:val="false"/>
                         <w:spacing w:lineRule="auto" w:line="240" w:before="0" w:after="0"/>
                         <w:jc w:val="left"/>
                         <w:rPr/>
@@ -4691,7 +4760,7 @@
                     <w:p>
                       <w:pPr>
                         <w:pStyle w:val="Contenutocornice"/>
-                        <w:overflowPunct w:val="true"/>
+                        <w:overflowPunct w:val="false"/>
                         <w:spacing w:lineRule="auto" w:line="240" w:before="0" w:after="0"/>
                         <w:jc w:val="left"/>
                         <w:rPr/>
@@ -4733,7 +4802,7 @@
                     <w:p>
                       <w:pPr>
                         <w:pStyle w:val="Contenutocornice"/>
-                        <w:overflowPunct w:val="true"/>
+                        <w:overflowPunct w:val="false"/>
                         <w:spacing w:lineRule="auto" w:line="240" w:before="0" w:after="0"/>
                         <w:jc w:val="left"/>
                         <w:rPr/>
@@ -4764,7 +4833,7 @@
                     <w:p>
                       <w:pPr>
                         <w:pStyle w:val="Contenutocornice"/>
-                        <w:overflowPunct w:val="true"/>
+                        <w:overflowPunct w:val="false"/>
                         <w:spacing w:lineRule="auto" w:line="240" w:before="0" w:after="0"/>
                         <w:jc w:val="left"/>
                         <w:rPr/>
@@ -4828,7 +4897,7 @@
                     <w:p>
                       <w:pPr>
                         <w:pStyle w:val="Contenutocornice"/>
-                        <w:overflowPunct w:val="true"/>
+                        <w:overflowPunct w:val="false"/>
                         <w:spacing w:lineRule="auto" w:line="240" w:before="0" w:after="0"/>
                         <w:jc w:val="left"/>
                         <w:rPr/>
@@ -4861,7 +4930,43 @@
       </w:r>
       <w:r>
         <w:rPr/>
-        <w:t>: puntatore ad un buffer kernel temporaneo contenente i dati che verranno successivamente scritti sul dispositivo.</w:t>
+        <w:t xml:space="preserve">: puntatore </w:t>
+      </w:r>
+      <w:r>
+        <w:rPr/>
+        <w:t xml:space="preserve">al </w:t>
+      </w:r>
+      <w:r>
+        <w:rPr/>
+        <w:t xml:space="preserve">buffer </w:t>
+      </w:r>
+      <w:r>
+        <w:rPr/>
+        <w:t xml:space="preserve">kernel con </w:t>
+      </w:r>
+      <w:r>
+        <w:rPr/>
+        <w:t>i dati che verranno scritti sul dispositivo.</w:t>
+      </w:r>
+    </w:p>
+    <w:p>
+      <w:pPr>
+        <w:pStyle w:val="Normal"/>
+        <w:numPr>
+          <w:ilvl w:val="0"/>
+          <w:numId w:val="25"/>
+        </w:numPr>
+        <w:rPr/>
+      </w:pPr>
+      <w:r>
+        <w:rPr>
+          <w:rStyle w:val="Codice"/>
+        </w:rPr>
+        <w:t>new_block</w:t>
+      </w:r>
+      <w:r>
+        <w:rPr/>
+        <w:t>: blocco che sarà immesso in coda allo stream per la scrittura successiva.</w:t>
       </w:r>
     </w:p>
     <w:p>
@@ -5482,7 +5587,7 @@
                           <w:p>
                             <w:pPr>
                               <w:pStyle w:val="Contenutocornice"/>
-                              <w:overflowPunct w:val="true"/>
+                              <w:overflowPunct w:val="false"/>
                               <w:spacing w:lineRule="auto" w:line="240" w:before="0" w:after="0"/>
                               <w:jc w:val="left"/>
                               <w:rPr/>
@@ -5557,7 +5662,7 @@
                           <w:p>
                             <w:pPr>
                               <w:pStyle w:val="Contenutocornice"/>
-                              <w:overflowPunct w:val="true"/>
+                              <w:overflowPunct w:val="false"/>
                               <w:spacing w:lineRule="auto" w:line="240" w:before="0" w:after="0"/>
                               <w:jc w:val="left"/>
                               <w:rPr/>
@@ -5588,7 +5693,7 @@
                           <w:p>
                             <w:pPr>
                               <w:pStyle w:val="Contenutocornice"/>
-                              <w:overflowPunct w:val="true"/>
+                              <w:overflowPunct w:val="false"/>
                               <w:spacing w:lineRule="auto" w:line="240" w:before="0" w:after="0"/>
                               <w:jc w:val="left"/>
                               <w:rPr/>
@@ -5619,7 +5724,7 @@
                           <w:p>
                             <w:pPr>
                               <w:pStyle w:val="Contenutocornice"/>
-                              <w:overflowPunct w:val="true"/>
+                              <w:overflowPunct w:val="false"/>
                               <w:spacing w:lineRule="auto" w:line="240" w:before="0" w:after="0"/>
                               <w:jc w:val="left"/>
                               <w:rPr/>
@@ -5650,7 +5755,7 @@
                           <w:p>
                             <w:pPr>
                               <w:pStyle w:val="Contenutocornice"/>
-                              <w:overflowPunct w:val="true"/>
+                              <w:overflowPunct w:val="false"/>
                               <w:spacing w:lineRule="auto" w:line="240" w:before="0" w:after="0"/>
                               <w:jc w:val="left"/>
                               <w:rPr/>
@@ -5681,7 +5786,7 @@
                           <w:p>
                             <w:pPr>
                               <w:pStyle w:val="Contenutocornice"/>
-                              <w:overflowPunct w:val="true"/>
+                              <w:overflowPunct w:val="false"/>
                               <w:spacing w:lineRule="auto" w:line="240" w:before="0" w:after="0"/>
                               <w:jc w:val="left"/>
                               <w:rPr/>
@@ -5712,7 +5817,7 @@
                           <w:p>
                             <w:pPr>
                               <w:pStyle w:val="Contenutocornice"/>
-                              <w:overflowPunct w:val="true"/>
+                              <w:overflowPunct w:val="false"/>
                               <w:spacing w:lineRule="auto" w:line="240" w:before="0" w:after="0"/>
                               <w:jc w:val="left"/>
                               <w:rPr/>
@@ -5743,7 +5848,7 @@
                           <w:p>
                             <w:pPr>
                               <w:pStyle w:val="Contenutocornice"/>
-                              <w:overflowPunct w:val="true"/>
+                              <w:overflowPunct w:val="false"/>
                               <w:spacing w:lineRule="auto" w:line="240" w:before="0" w:after="0"/>
                               <w:jc w:val="left"/>
                               <w:rPr/>
@@ -5781,7 +5886,7 @@
                     <w:p>
                       <w:pPr>
                         <w:pStyle w:val="Contenutocornice"/>
-                        <w:overflowPunct w:val="true"/>
+                        <w:overflowPunct w:val="false"/>
                         <w:spacing w:lineRule="auto" w:line="240" w:before="0" w:after="0"/>
                         <w:jc w:val="left"/>
                         <w:rPr/>
@@ -5856,7 +5961,7 @@
                     <w:p>
                       <w:pPr>
                         <w:pStyle w:val="Contenutocornice"/>
-                        <w:overflowPunct w:val="true"/>
+                        <w:overflowPunct w:val="false"/>
                         <w:spacing w:lineRule="auto" w:line="240" w:before="0" w:after="0"/>
                         <w:jc w:val="left"/>
                         <w:rPr/>
@@ -5887,7 +5992,7 @@
                     <w:p>
                       <w:pPr>
                         <w:pStyle w:val="Contenutocornice"/>
-                        <w:overflowPunct w:val="true"/>
+                        <w:overflowPunct w:val="false"/>
                         <w:spacing w:lineRule="auto" w:line="240" w:before="0" w:after="0"/>
                         <w:jc w:val="left"/>
                         <w:rPr/>
@@ -5918,7 +6023,7 @@
                     <w:p>
                       <w:pPr>
                         <w:pStyle w:val="Contenutocornice"/>
-                        <w:overflowPunct w:val="true"/>
+                        <w:overflowPunct w:val="false"/>
                         <w:spacing w:lineRule="auto" w:line="240" w:before="0" w:after="0"/>
                         <w:jc w:val="left"/>
                         <w:rPr/>
@@ -5949,7 +6054,7 @@
                     <w:p>
                       <w:pPr>
                         <w:pStyle w:val="Contenutocornice"/>
-                        <w:overflowPunct w:val="true"/>
+                        <w:overflowPunct w:val="false"/>
                         <w:spacing w:lineRule="auto" w:line="240" w:before="0" w:after="0"/>
                         <w:jc w:val="left"/>
                         <w:rPr/>
@@ -5980,7 +6085,7 @@
                     <w:p>
                       <w:pPr>
                         <w:pStyle w:val="Contenutocornice"/>
-                        <w:overflowPunct w:val="true"/>
+                        <w:overflowPunct w:val="false"/>
                         <w:spacing w:lineRule="auto" w:line="240" w:before="0" w:after="0"/>
                         <w:jc w:val="left"/>
                         <w:rPr/>
@@ -6011,7 +6116,7 @@
                     <w:p>
                       <w:pPr>
                         <w:pStyle w:val="Contenutocornice"/>
-                        <w:overflowPunct w:val="true"/>
+                        <w:overflowPunct w:val="false"/>
                         <w:spacing w:lineRule="auto" w:line="240" w:before="0" w:after="0"/>
                         <w:jc w:val="left"/>
                         <w:rPr/>
@@ -6042,7 +6147,7 @@
                     <w:p>
                       <w:pPr>
                         <w:pStyle w:val="Contenutocornice"/>
-                        <w:overflowPunct w:val="true"/>
+                        <w:overflowPunct w:val="false"/>
                         <w:spacing w:lineRule="auto" w:line="240" w:before="0" w:after="0"/>
                         <w:jc w:val="left"/>
                         <w:rPr/>
@@ -6124,11 +6229,7 @@
       </w:r>
       <w:r>
         <w:rPr/>
-        <w:t xml:space="preserve">. Prima di procedere con la scrittura si </w:t>
-      </w:r>
-      <w:r>
-        <w:rPr/>
-        <w:t xml:space="preserve">ottiene il lock tramite </w:t>
+        <w:t xml:space="preserve">. Prima di procedere con la scrittura si ottiene il lock tramite </w:t>
       </w:r>
       <w:r>
         <w:rPr>
@@ -6138,15 +6239,7 @@
       </w:r>
       <w:r>
         <w:rPr/>
-        <w:t xml:space="preserve">; se </w:t>
-      </w:r>
-      <w:r>
-        <w:rPr/>
-        <w:t xml:space="preserve">il lock viene acquisito con successo </w:t>
-      </w:r>
-      <w:r>
-        <w:rPr/>
-        <w:t>si verifica il numero di byte da scrivere (</w:t>
+        <w:t>; se il lock viene acquisito con successo si verifica il numero di byte da scrivere (</w:t>
       </w:r>
       <w:r>
         <w:rPr>
@@ -6156,11 +6249,7 @@
       </w:r>
       <w:r>
         <w:rPr/>
-        <w:t xml:space="preserve">) è inferiore ai byte liberi sul dispositivo </w:t>
-      </w:r>
-      <w:r>
-        <w:rPr/>
-        <w:t>(</w:t>
+        <w:t>) è inferiore ai byte liberi sul dispositivo (</w:t>
       </w:r>
       <w:r>
         <w:rPr>
@@ -6170,11 +6259,7 @@
       </w:r>
       <w:r>
         <w:rPr/>
-        <w:t>)</w:t>
-      </w:r>
-      <w:r>
-        <w:rPr/>
-        <w:t xml:space="preserve">. </w:t>
+        <w:t xml:space="preserve">). </w:t>
       </w:r>
     </w:p>
     <w:p>
@@ -6352,7 +6437,15 @@
       </w:r>
       <w:r>
         <w:rPr/>
-        <w:t xml:space="preserve"> che si occupa di schedulare l’effettiva </w:t>
+        <w:t xml:space="preserve"> che si occupa di </w:t>
+      </w:r>
+      <w:r>
+        <w:rPr/>
+        <w:t xml:space="preserve">allocare lo spazio necessario alla scrittura, e </w:t>
+      </w:r>
+      <w:r>
+        <w:rPr/>
+        <w:t xml:space="preserve">schedulare l’effettiva </w:t>
       </w:r>
       <w:r>
         <w:rPr>
@@ -6366,7 +6459,7 @@
       </w:r>
       <w:r>
         <w:rPr/>
-        <w:t xml:space="preserve">E’ stato già verificato che c’è spazio disponibile sul dispositivo, per cui si notifica immediatamente all’utente il risultato della scrittura, che non può fallire nell’ottenere il lock.  </w:t>
+        <w:t>Se le risorse vengono allocate correttamente si notifica all’utente in maniera sincrona il successo della scrittura, che poi viene schedulata. In caso di errori viene avvisato l’utente del fallimento in scrittura, che non viene schedulata.</w:t>
       </w:r>
     </w:p>
     <w:p>
@@ -6413,11 +6506,7 @@
       </w:r>
       <w:r>
         <w:rPr/>
-        <w:t xml:space="preserve">). </w:t>
-      </w:r>
-      <w:r>
-        <w:rPr/>
-        <w:t xml:space="preserve">L’idea di base è quella di costruire un </w:t>
+        <w:t xml:space="preserve">). L’idea di base è quella di costruire un </w:t>
       </w:r>
       <w:r>
         <w:rPr>
@@ -6730,7 +6819,7 @@
       </w:pPr>
       <w:r>
         <w:drawing>
-          <wp:anchor behindDoc="0" distT="0" distB="0" distL="0" distR="0" simplePos="0" locked="0" layoutInCell="0" allowOverlap="1" relativeHeight="10">
+          <wp:anchor behindDoc="0" distT="0" distB="0" distL="0" distR="0" simplePos="0" locked="0" layoutInCell="0" allowOverlap="1" relativeHeight="8">
             <wp:simplePos x="0" y="0"/>
             <wp:positionH relativeFrom="column">
               <wp:posOffset>466725</wp:posOffset>
@@ -6756,7 +6845,7 @@
                   </pic:nvPicPr>
                   <pic:blipFill>
                     <a:blip r:embed="rId2"/>
-                    <a:srcRect l="0" t="0" r="22155" b="69398"/>
+                    <a:srcRect l="0" t="0" r="22155" b="69389"/>
                     <a:stretch>
                       <a:fillRect/>
                     </a:stretch>
@@ -7017,7 +7106,7 @@
       </w:pPr>
       <w:r>
         <w:drawing>
-          <wp:anchor behindDoc="0" distT="0" distB="0" distL="0" distR="0" simplePos="0" locked="0" layoutInCell="0" allowOverlap="1" relativeHeight="11">
+          <wp:anchor behindDoc="0" distT="0" distB="0" distL="0" distR="0" simplePos="0" locked="0" layoutInCell="0" allowOverlap="1" relativeHeight="9">
             <wp:simplePos x="0" y="0"/>
             <wp:positionH relativeFrom="column">
               <wp:posOffset>189865</wp:posOffset>
@@ -7209,7 +7298,7 @@
       </w:r>
       <w:r>
         <w:drawing>
-          <wp:anchor behindDoc="0" distT="0" distB="0" distL="0" distR="0" simplePos="0" locked="0" layoutInCell="0" allowOverlap="1" relativeHeight="12">
+          <wp:anchor behindDoc="0" distT="0" distB="0" distL="0" distR="0" simplePos="0" locked="0" layoutInCell="0" allowOverlap="1" relativeHeight="10">
             <wp:simplePos x="0" y="0"/>
             <wp:positionH relativeFrom="column">
               <wp:posOffset>55245</wp:posOffset>
@@ -7235,7 +7324,7 @@
                   </pic:nvPicPr>
                   <pic:blipFill>
                     <a:blip r:embed="rId4"/>
-                    <a:srcRect l="-555" t="70083" r="11" b="-13"/>
+                    <a:srcRect l="-555" t="70073" r="11" b="-13"/>
                     <a:stretch>
                       <a:fillRect/>
                     </a:stretch>
@@ -7751,19 +7840,7 @@
       </w:pPr>
       <w:r>
         <w:rPr/>
-        <w:t xml:space="preserve">Nonostante la scrittura può avvenire in un secondo momento, l’utente deve comunque essere notificando in maniera sincrona rispetto all’esito dell’operazione. Per fare ciò si </w:t>
-      </w:r>
-      <w:r>
-        <w:rPr/>
-        <w:t xml:space="preserve">ottiene il lock, si </w:t>
-      </w:r>
-      <w:r>
-        <w:rPr/>
-        <w:t xml:space="preserve">verifica se c’è spazio sufficiente nel dispositivo, </w:t>
-      </w:r>
-      <w:r>
-        <w:rPr/>
-        <w:t xml:space="preserve">e poi si chiama la </w:t>
+        <w:t xml:space="preserve">Nonostante la scrittura può avvenire in un secondo momento, l’utente deve comunque essere notificando in maniera sincrona rispetto all’esito dell’operazione. Per fare ciò si ottiene il lock, si verifica se c’è spazio sufficiente nel dispositivo, e poi si chiama la </w:t>
       </w:r>
       <w:r>
         <w:rPr>
@@ -7773,7 +7850,37 @@
       </w:r>
       <w:r>
         <w:rPr/>
-        <w:t xml:space="preserve">. </w:t>
+        <w:t xml:space="preserve">. Nella </w:t>
+      </w:r>
+      <w:r>
+        <w:rPr>
+          <w:rStyle w:val="Codice"/>
+        </w:rPr>
+        <w:t>schedule_write</w:t>
+      </w:r>
+      <w:r>
+        <w:rPr/>
+        <w:t xml:space="preserve"> viene allocata una struttura </w:t>
+      </w:r>
+      <w:r>
+        <w:rPr>
+          <w:rStyle w:val="Codice"/>
+        </w:rPr>
+        <w:t>packed_work_struct</w:t>
+      </w:r>
+      <w:r>
+        <w:rPr/>
+        <w:t xml:space="preserve">, che permette di risalire alle informazioni sulla scrittura partendo dalla </w:t>
+      </w:r>
+      <w:r>
+        <w:rPr>
+          <w:rStyle w:val="Codice"/>
+        </w:rPr>
+        <w:t>work_struct</w:t>
+      </w:r>
+      <w:r>
+        <w:rPr/>
+        <w:t xml:space="preserve"> che verrà schedulata. </w:t>
       </w:r>
     </w:p>
     <w:p>
@@ -7784,37 +7891,37 @@
       </w:pPr>
       <w:r>
         <w:rPr/>
-        <w:t xml:space="preserve">Nella </w:t>
-      </w:r>
-      <w:r>
-        <w:rPr>
-          <w:rStyle w:val="Codice"/>
-        </w:rPr>
-        <w:t>schedule_write</w:t>
-      </w:r>
-      <w:r>
-        <w:rPr/>
-        <w:t xml:space="preserve"> viene allocata una struttura </w:t>
-      </w:r>
-      <w:r>
-        <w:rPr>
-          <w:rStyle w:val="Codice"/>
-        </w:rPr>
-        <w:t>packed_work_struct</w:t>
-      </w:r>
-      <w:r>
-        <w:rPr/>
-        <w:t xml:space="preserve">, che permette di risalire alle informazioni sulla scrittura partendo dalla </w:t>
-      </w:r>
-      <w:r>
-        <w:rPr>
-          <w:rStyle w:val="Codice"/>
-        </w:rPr>
-        <w:t>work_struct</w:t>
-      </w:r>
-      <w:r>
-        <w:rPr/>
-        <w:t xml:space="preserve"> che verrà schedulata. </w:t>
+        <w:t xml:space="preserve">Tramite </w:t>
+      </w:r>
+      <w:r>
+        <w:rPr>
+          <w:rStyle w:val="Codice"/>
+        </w:rPr>
+        <w:t>kzalloc</w:t>
+      </w:r>
+      <w:r>
+        <w:rPr/>
+        <w:t xml:space="preserve"> viene allocato un buffer kernel, che viene associato al campo </w:t>
+      </w:r>
+      <w:r>
+        <w:rPr>
+          <w:rStyle w:val="Codice"/>
+        </w:rPr>
+        <w:t>packed_work-&gt;data</w:t>
+      </w:r>
+      <w:r>
+        <w:rPr/>
+        <w:t xml:space="preserve">. All’interno di questo buffer vengono copiati i byte utente che dovranno poi essere scritti sullo stream, utilizzando la </w:t>
+      </w:r>
+      <w:r>
+        <w:rPr>
+          <w:rStyle w:val="Codice"/>
+        </w:rPr>
+        <w:t>copy_from_user</w:t>
+      </w:r>
+      <w:r>
+        <w:rPr/>
+        <w:t xml:space="preserve"> .</w:t>
       </w:r>
     </w:p>
     <w:p>
@@ -7825,7 +7932,7 @@
       </w:pPr>
       <w:r>
         <w:rPr/>
-        <w:t xml:space="preserve">Tramite </w:t>
+        <w:t xml:space="preserve">Sempre tramite </w:t>
       </w:r>
       <w:r>
         <w:rPr>
@@ -7835,27 +7942,59 @@
       </w:r>
       <w:r>
         <w:rPr/>
-        <w:t xml:space="preserve"> viene allocato un buffer kernel, che viene associato al campo </w:t>
-      </w:r>
-      <w:r>
-        <w:rPr>
-          <w:rStyle w:val="Codice"/>
-        </w:rPr>
-        <w:t>packed_work-&gt;data</w:t>
-      </w:r>
-      <w:r>
-        <w:rPr/>
-        <w:t xml:space="preserve">. All’interno di questo buffer vengono copiati i byte utente che dovranno poi essere scritti sullo stream, utilizzando la </w:t>
-      </w:r>
-      <w:r>
-        <w:rPr>
-          <w:rStyle w:val="Codice"/>
-        </w:rPr>
-        <w:t>copy_from_user</w:t>
-      </w:r>
-      <w:r>
-        <w:rPr/>
-        <w:t xml:space="preserve"> .</w:t>
+        <w:t xml:space="preserve"> viene allocata un’</w:t>
+      </w:r>
+      <w:r>
+        <w:rPr/>
+        <w:t xml:space="preserve">altra </w:t>
+      </w:r>
+      <w:r>
+        <w:rPr/>
+        <w:t xml:space="preserve">area di memoria, </w:t>
+      </w:r>
+      <w:r>
+        <w:rPr/>
+        <w:t>relativa</w:t>
+      </w:r>
+      <w:r>
+        <w:rPr/>
+        <w:t xml:space="preserve"> allo </w:t>
+      </w:r>
+      <w:r>
+        <w:rPr>
+          <w:rStyle w:val="Codice"/>
+        </w:rPr>
+        <w:t>stream_block</w:t>
+      </w:r>
+      <w:r>
+        <w:rPr/>
+        <w:t xml:space="preserve"> per la scrittura successiva a quella schedulata. </w:t>
+      </w:r>
+      <w:r>
+        <w:rPr/>
+        <w:t xml:space="preserve">Il </w:t>
+      </w:r>
+      <w:r>
+        <w:rPr/>
+        <w:t xml:space="preserve">puntatore </w:t>
+      </w:r>
+      <w:r>
+        <w:rPr/>
+        <w:t xml:space="preserve">a questo blocco </w:t>
+      </w:r>
+      <w:r>
+        <w:rPr/>
+        <w:t xml:space="preserve">viene assegnato al campo </w:t>
+      </w:r>
+      <w:r>
+        <w:rPr>
+          <w:rStyle w:val="Codice"/>
+        </w:rPr>
+        <w:t>packed_work-&gt;new_block</w:t>
+      </w:r>
+      <w:r>
+        <w:rPr/>
+        <w:t>.</w:t>
       </w:r>
     </w:p>
     <w:p>
@@ -7866,64 +8005,30 @@
       </w:pPr>
       <w:r>
         <w:rPr/>
-        <w:t xml:space="preserve">Sempre tramite </w:t>
-      </w:r>
-      <w:r>
-        <w:rPr>
-          <w:rStyle w:val="Codice"/>
-        </w:rPr>
-        <w:t>kzalloc</w:t>
-      </w:r>
-      <w:r>
-        <w:rPr/>
-        <w:t xml:space="preserve"> viene allocata un’area di memoria relativo allo </w:t>
-      </w:r>
-      <w:r>
-        <w:rPr>
-          <w:rStyle w:val="Codice"/>
-        </w:rPr>
-        <w:t>stream_block</w:t>
-      </w:r>
-      <w:r>
-        <w:rPr/>
-        <w:t xml:space="preserve"> per la scrittura successiva a quella schedulata, il cui puntatore viene assegnato al campo </w:t>
-      </w:r>
-      <w:r>
-        <w:rPr>
-          <w:rStyle w:val="Codice"/>
-        </w:rPr>
-        <w:t>packed_work-&gt;new_block</w:t>
-      </w:r>
-      <w:r>
-        <w:rPr/>
-        <w:t>.</w:t>
-      </w:r>
-    </w:p>
-    <w:p>
-      <w:pPr>
-        <w:pStyle w:val="Normal"/>
-        <w:bidi w:val="0"/>
-        <w:rPr/>
-      </w:pPr>
-      <w:r>
-        <w:rPr/>
-        <w:t xml:space="preserve">Se </w:t>
-      </w:r>
-      <w:r>
-        <w:rPr/>
-        <w:t xml:space="preserve">entrambe le </w:t>
-      </w:r>
-      <w:r>
-        <w:rPr/>
-        <w:t>aree</w:t>
-      </w:r>
-      <w:r>
-        <w:rPr/>
-        <w:t xml:space="preserve"> di memoria vengono allocate correttamente, allora </w:t>
-      </w:r>
-      <w:r>
-        <w:rPr/>
-        <w:t xml:space="preserve">la scrittura può avvenire, e vengono aggiornati i relativi campi </w:t>
+        <w:t>Se entrambe le aree di memoria vengono allocate correttamente, allora la scrittura può avvenire, e vengono aggiornati i</w:t>
+      </w:r>
+      <w:r>
+        <w:rPr/>
+        <w:t xml:space="preserve">n maniera </w:t>
+      </w:r>
+      <w:r>
+        <w:rPr>
+          <w:i/>
+          <w:iCs/>
+        </w:rPr>
+        <w:t>sincrona e atomica</w:t>
+      </w:r>
+      <w:r>
+        <w:rPr/>
+        <w:t xml:space="preserve"> </w:t>
+      </w:r>
+      <w:r>
+        <w:rPr/>
+        <w:t xml:space="preserve">i </w:t>
+      </w:r>
+      <w:r>
+        <w:rPr/>
+        <w:t xml:space="preserve">relativi campi </w:t>
       </w:r>
       <w:r>
         <w:rPr>
@@ -7958,15 +8063,7 @@
       </w:pPr>
       <w:r>
         <w:rPr/>
-        <w:t>A prescindere d</w:t>
-      </w:r>
-      <w:r>
-        <w:rPr/>
-        <w:t>a</w:t>
-      </w:r>
-      <w:r>
-        <w:rPr/>
-        <w:t xml:space="preserve"> quando si andrà a scrivere effettivamente sul dispositivo, vengono </w:t>
+        <w:t xml:space="preserve">A prescindere da quando si andrà a scrivere effettivamente sul dispositivo, vengono </w:t>
       </w:r>
       <w:r>
         <w:rPr>
@@ -7977,15 +8074,7 @@
       </w:r>
       <w:r>
         <w:rPr/>
-        <w:t xml:space="preserve"> i byte </w:t>
-      </w:r>
-      <w:r>
-        <w:rPr/>
-        <w:t xml:space="preserve">sul dispositivo </w:t>
-      </w:r>
-      <w:r>
-        <w:rPr/>
-        <w:t>necessari per la scrittura deferred.</w:t>
+        <w:t xml:space="preserve"> i byte sul dispositivo necessari per la scrittura deferred.</w:t>
       </w:r>
     </w:p>
     <w:p>
@@ -8046,11 +8135,7 @@
       </w:r>
       <w:r>
         <w:rPr/>
-        <w:t>, in quanto il risultato viene mostrato all’utente prima ancora di scrivere sullo stream di dati.</w:t>
-      </w:r>
-      <w:r>
-        <w:rPr/>
-        <w:t xml:space="preserve"> </w:t>
+        <w:t xml:space="preserve">, in quanto il risultato viene mostrato all’utente prima ancora di scrivere sullo stream di dati. </w:t>
       </w:r>
     </w:p>
     <w:p>
@@ -8142,15 +8227,7 @@
       </w:r>
       <w:r>
         <w:rPr/>
-        <w:t xml:space="preserve">, rilasciando il lock ottenuto </w:t>
-      </w:r>
-      <w:r>
-        <w:rPr/>
-        <w:t xml:space="preserve">in precedenza </w:t>
-      </w:r>
-      <w:r>
-        <w:rPr/>
-        <w:t>e notificando all’utente in maniera sincrona il risultato della scrittura.</w:t>
+        <w:t>, rilasciando il lock ottenuto in precedenza e notificando all’utente in maniera sincrona il risultato della scrittura.</w:t>
       </w:r>
     </w:p>
     <w:p>
@@ -8182,23 +8259,7 @@
       </w:r>
       <w:r>
         <w:rPr/>
-        <w:t xml:space="preserve">, </w:t>
-      </w:r>
-      <w:r>
-        <w:rPr/>
-        <w:t xml:space="preserve">e prende </w:t>
-      </w:r>
-      <w:r>
-        <w:rPr/>
-        <w:t>un nuovo</w:t>
-      </w:r>
-      <w:r>
-        <w:rPr/>
-        <w:t xml:space="preserve"> lock sul flusso</w:t>
-      </w:r>
-      <w:r>
-        <w:rPr/>
-        <w:t xml:space="preserve">. Come già detto, la scrittura </w:t>
+        <w:t xml:space="preserve">, e prende un nuovo lock sul flusso. Come già detto, la scrittura </w:t>
       </w:r>
       <w:r>
         <w:rPr>
@@ -8684,7 +8745,7 @@
       </w:r>
       <w:r>
         <w:drawing>
-          <wp:anchor behindDoc="0" distT="0" distB="0" distL="0" distR="0" simplePos="0" locked="0" layoutInCell="0" allowOverlap="1" relativeHeight="18">
+          <wp:anchor behindDoc="0" distT="0" distB="0" distL="0" distR="0" simplePos="0" locked="0" layoutInCell="0" allowOverlap="1" relativeHeight="16">
             <wp:simplePos x="0" y="0"/>
             <wp:positionH relativeFrom="column">
               <wp:posOffset>43815</wp:posOffset>
@@ -8710,7 +8771,7 @@
                   </pic:nvPicPr>
                   <pic:blipFill>
                     <a:blip r:embed="rId5"/>
-                    <a:srcRect l="0" t="0" r="217" b="76480"/>
+                    <a:srcRect l="0" t="0" r="217" b="76473"/>
                     <a:stretch>
                       <a:fillRect/>
                     </a:stretch>
@@ -8848,7 +8909,7 @@
       </w:pPr>
       <w:r>
         <w:drawing>
-          <wp:anchor behindDoc="0" distT="0" distB="0" distL="0" distR="0" simplePos="0" locked="0" layoutInCell="0" allowOverlap="1" relativeHeight="17">
+          <wp:anchor behindDoc="0" distT="0" distB="0" distL="0" distR="0" simplePos="0" locked="0" layoutInCell="0" allowOverlap="1" relativeHeight="15">
             <wp:simplePos x="0" y="0"/>
             <wp:positionH relativeFrom="column">
               <wp:posOffset>17780</wp:posOffset>
@@ -8874,7 +8935,7 @@
                   </pic:nvPicPr>
                   <pic:blipFill>
                     <a:blip r:embed="rId6"/>
-                    <a:srcRect l="0" t="23690" r="217" b="53078"/>
+                    <a:srcRect l="0" t="23690" r="217" b="53068"/>
                     <a:stretch>
                       <a:fillRect/>
                     </a:stretch>
@@ -9148,7 +9209,7 @@
       <w:r>
         <w:rPr/>
         <w:drawing>
-          <wp:anchor behindDoc="0" distT="0" distB="0" distL="0" distR="0" simplePos="0" locked="0" layoutInCell="0" allowOverlap="1" relativeHeight="16">
+          <wp:anchor behindDoc="0" distT="0" distB="0" distL="0" distR="0" simplePos="0" locked="0" layoutInCell="0" allowOverlap="1" relativeHeight="14">
             <wp:simplePos x="0" y="0"/>
             <wp:positionH relativeFrom="column">
               <wp:posOffset>9525</wp:posOffset>
@@ -9174,7 +9235,7 @@
                   </pic:nvPicPr>
                   <pic:blipFill>
                     <a:blip r:embed="rId7"/>
-                    <a:srcRect l="0" t="49321" r="217" b="26390"/>
+                    <a:srcRect l="0" t="49316" r="217" b="26390"/>
                     <a:stretch>
                       <a:fillRect/>
                     </a:stretch>
@@ -9253,7 +9314,7 @@
       </w:r>
       <w:r>
         <w:drawing>
-          <wp:anchor behindDoc="0" distT="0" distB="0" distL="0" distR="0" simplePos="0" locked="0" layoutInCell="0" allowOverlap="1" relativeHeight="15">
+          <wp:anchor behindDoc="0" distT="0" distB="0" distL="0" distR="0" simplePos="0" locked="0" layoutInCell="0" allowOverlap="1" relativeHeight="13">
             <wp:simplePos x="0" y="0"/>
             <wp:positionH relativeFrom="column">
               <wp:posOffset>139700</wp:posOffset>
@@ -9279,7 +9340,7 @@
                   </pic:nvPicPr>
                   <pic:blipFill>
                     <a:blip r:embed="rId8"/>
-                    <a:srcRect l="0" t="76967" r="217" b="-523"/>
+                    <a:srcRect l="0" t="76957" r="217" b="-523"/>
                     <a:stretch>
                       <a:fillRect/>
                     </a:stretch>
@@ -9508,7 +9569,7 @@
       </w:r>
       <w:r>
         <w:drawing>
-          <wp:anchor behindDoc="0" distT="0" distB="0" distL="0" distR="0" simplePos="0" locked="0" layoutInCell="0" allowOverlap="1" relativeHeight="13">
+          <wp:anchor behindDoc="0" distT="0" distB="0" distL="0" distR="0" simplePos="0" locked="0" layoutInCell="0" allowOverlap="1" relativeHeight="11">
             <wp:simplePos x="0" y="0"/>
             <wp:positionH relativeFrom="column">
               <wp:posOffset>422275</wp:posOffset>
@@ -9554,7 +9615,7 @@
           </wp:anchor>
         </w:drawing>
         <w:drawing>
-          <wp:anchor behindDoc="0" distT="0" distB="0" distL="0" distR="0" simplePos="0" locked="0" layoutInCell="0" allowOverlap="1" relativeHeight="14">
+          <wp:anchor behindDoc="0" distT="0" distB="0" distL="0" distR="0" simplePos="0" locked="0" layoutInCell="0" allowOverlap="1" relativeHeight="12">
             <wp:simplePos x="0" y="0"/>
             <wp:positionH relativeFrom="column">
               <wp:posOffset>539750</wp:posOffset>
@@ -9834,7 +9895,25 @@
       </w:r>
       <w:r>
         <w:rPr/>
-        <w:t xml:space="preserve"> sia sul flusso ad alta priorità che su quello a bassa priorità. Quindi la </w:t>
+        <w:t xml:space="preserve"> sia sul flusso ad alta priorità che su quello a bassa priorità. Quindi </w:t>
+      </w:r>
+      <w:r>
+        <w:rPr/>
+        <w:t xml:space="preserve">nella </w:t>
+      </w:r>
+      <w:r>
+        <w:rPr>
+          <w:rStyle w:val="Codice"/>
+        </w:rPr>
+        <w:t>dev_read</w:t>
+      </w:r>
+      <w:r>
+        <w:rPr/>
+        <w:t xml:space="preserve">, </w:t>
+      </w:r>
+      <w:r>
+        <w:rPr/>
+        <w:t xml:space="preserve">la </w:t>
       </w:r>
       <w:r>
         <w:rPr>
@@ -10204,27 +10283,7 @@
       </w:r>
       <w:r>
         <w:rPr/>
-        <w:t xml:space="preserve">. Vengono poi deallocate anche tutte le strutture </w:t>
-      </w:r>
-      <w:r>
-        <w:rPr>
-          <w:rStyle w:val="Codice"/>
-        </w:rPr>
-        <w:t>flow_state</w:t>
-      </w:r>
-      <w:r>
-        <w:rPr/>
-        <w:t xml:space="preserve"> e </w:t>
-      </w:r>
-      <w:r>
-        <w:rPr>
-          <w:rStyle w:val="Codice"/>
-        </w:rPr>
-        <w:t>object_state</w:t>
-      </w:r>
-      <w:r>
-        <w:rPr/>
-        <w:t xml:space="preserve"> utilizzate. </w:t>
+        <w:t xml:space="preserve">. </w:t>
       </w:r>
     </w:p>
     <w:p>
@@ -10496,6 +10555,9 @@
       <w:r>
         <w:rPr/>
         <w:t>.</w:t>
+      </w:r>
+      <w:r>
+        <w:br w:type="page"/>
       </w:r>
     </w:p>
     <w:p>
@@ -11221,7 +11283,7 @@
           <w:szCs w:val="8"/>
         </w:rPr>
         <w:drawing>
-          <wp:anchor behindDoc="0" distT="0" distB="0" distL="0" distR="0" simplePos="0" locked="0" layoutInCell="0" allowOverlap="1" relativeHeight="21">
+          <wp:anchor behindDoc="0" distT="0" distB="0" distL="0" distR="0" simplePos="0" locked="0" layoutInCell="0" allowOverlap="1" relativeHeight="19">
             <wp:simplePos x="0" y="0"/>
             <wp:positionH relativeFrom="column">
               <wp:posOffset>0</wp:posOffset>
@@ -11598,7 +11660,7 @@
       </w:pPr>
       <w:r>
         <w:drawing>
-          <wp:anchor behindDoc="0" distT="0" distB="0" distL="0" distR="0" simplePos="0" locked="0" layoutInCell="0" allowOverlap="1" relativeHeight="22">
+          <wp:anchor behindDoc="0" distT="0" distB="0" distL="0" distR="0" simplePos="0" locked="0" layoutInCell="0" allowOverlap="1" relativeHeight="20">
             <wp:simplePos x="0" y="0"/>
             <wp:positionH relativeFrom="column">
               <wp:posOffset>1273810</wp:posOffset>
@@ -11821,7 +11883,7 @@
       <w:r>
         <w:rPr/>
         <w:drawing>
-          <wp:anchor behindDoc="0" distT="0" distB="0" distL="0" distR="0" simplePos="0" locked="0" layoutInCell="0" allowOverlap="1" relativeHeight="23">
+          <wp:anchor behindDoc="0" distT="0" distB="0" distL="0" distR="0" simplePos="0" locked="0" layoutInCell="0" allowOverlap="1" relativeHeight="21">
             <wp:simplePos x="0" y="0"/>
             <wp:positionH relativeFrom="column">
               <wp:posOffset>1296035</wp:posOffset>
@@ -12245,7 +12307,7 @@
       <w:r>
         <w:rPr/>
         <w:drawing>
-          <wp:anchor behindDoc="0" distT="0" distB="0" distL="0" distR="0" simplePos="0" locked="0" layoutInCell="0" allowOverlap="1" relativeHeight="24">
+          <wp:anchor behindDoc="0" distT="0" distB="0" distL="0" distR="0" simplePos="0" locked="0" layoutInCell="0" allowOverlap="1" relativeHeight="22">
             <wp:simplePos x="0" y="0"/>
             <wp:positionH relativeFrom="column">
               <wp:posOffset>1583690</wp:posOffset>
@@ -17694,7 +17756,7 @@
         <w:tab w:val="right" w:pos="7200" w:leader="none"/>
       </w:tabs>
       <w:suppressAutoHyphens w:val="true"/>
-      <w:overflowPunct w:val="false"/>
+      <w:overflowPunct w:val="true"/>
       <w:bidi w:val="0"/>
       <w:spacing w:lineRule="auto" w:line="204" w:before="180" w:after="180"/>
       <w:jc w:val="both"/>
@@ -18264,7 +18326,7 @@
       <w:keepLines/>
       <w:widowControl/>
       <w:suppressAutoHyphens w:val="true"/>
-      <w:overflowPunct w:val="false"/>
+      <w:overflowPunct w:val="true"/>
       <w:bidi w:val="0"/>
       <w:spacing w:before="200" w:after="200"/>
       <w:contextualSpacing/>
@@ -18289,7 +18351,7 @@
       <w:keepLines/>
       <w:widowControl/>
       <w:suppressAutoHyphens w:val="true"/>
-      <w:overflowPunct w:val="false"/>
+      <w:overflowPunct w:val="true"/>
       <w:bidi w:val="0"/>
       <w:spacing w:before="0" w:after="200"/>
       <w:jc w:val="center"/>
@@ -18732,7 +18794,7 @@
         <w:tab w:val="left" w:pos="4320" w:leader="none"/>
       </w:tabs>
       <w:suppressAutoHyphens w:val="true"/>
-      <w:overflowPunct w:val="false"/>
+      <w:overflowPunct w:val="true"/>
       <w:bidi w:val="0"/>
       <w:spacing w:lineRule="auto" w:line="204" w:before="180" w:after="0"/>
       <w:jc w:val="both"/>
@@ -18756,7 +18818,7 @@
         <w:tab w:val="right" w:pos="7200" w:leader="none"/>
       </w:tabs>
       <w:suppressAutoHyphens w:val="true"/>
-      <w:overflowPunct w:val="false"/>
+      <w:overflowPunct w:val="true"/>
       <w:bidi w:val="0"/>
       <w:spacing w:before="0" w:after="0"/>
       <w:jc w:val="both"/>

</xml_diff>